<commit_message>
Basic CRUD endpoints tested via postman.
</commit_message>
<xml_diff>
--- a/TutorialForUserRoles.docx
+++ b/TutorialForUserRoles.docx
@@ -4946,11 +4946,440 @@
         <w:adjustRightInd w:val="0"/>
         <w:spacing w:after="0" w:line="240" w:lineRule="auto"/>
         <w:rPr>
+          <w:rFonts w:ascii="Consolas" w:hAnsi="Consolas" w:cs="Consolas"/>
+          <w:color w:val="000000"/>
+          <w:sz w:val="19"/>
+          <w:szCs w:val="19"/>
+        </w:rPr>
+      </w:pPr>
+      <w:r>
+        <w:rPr>
+          <w:rFonts w:ascii="Consolas" w:hAnsi="Consolas" w:cs="Consolas"/>
+          <w:color w:val="000000"/>
+          <w:sz w:val="19"/>
+          <w:szCs w:val="19"/>
+        </w:rPr>
+        <w:t xml:space="preserve">        }</w:t>
+      </w:r>
+    </w:p>
+    <w:p>
+      <w:pPr>
+        <w:autoSpaceDE w:val="0"/>
+        <w:autoSpaceDN w:val="0"/>
+        <w:adjustRightInd w:val="0"/>
+        <w:spacing w:after="0" w:line="240" w:lineRule="auto"/>
+        <w:rPr>
+          <w:rFonts w:ascii="Consolas" w:hAnsi="Consolas" w:cs="Consolas"/>
+          <w:color w:val="000000"/>
+          <w:sz w:val="19"/>
+          <w:szCs w:val="19"/>
+        </w:rPr>
+      </w:pPr>
+    </w:p>
+    <w:p>
+      <w:pPr>
+        <w:pStyle w:val="ListParagraph"/>
+        <w:numPr>
+          <w:ilvl w:val="0"/>
+          <w:numId w:val="2"/>
+        </w:numPr>
+        <w:autoSpaceDE w:val="0"/>
+        <w:autoSpaceDN w:val="0"/>
+        <w:adjustRightInd w:val="0"/>
+        <w:spacing w:after="0" w:line="240" w:lineRule="auto"/>
+        <w:ind w:left="360"/>
+        <w:rPr>
           <w:bCs/>
         </w:rPr>
       </w:pPr>
       <w:r>
         <w:rPr>
+          <w:bCs/>
+        </w:rPr>
+        <w:t xml:space="preserve">Navigate back to </w:t>
+      </w:r>
+      <w:proofErr w:type="spellStart"/>
+      <w:r>
+        <w:rPr>
+          <w:bCs/>
+        </w:rPr>
+        <w:t>AnimalController</w:t>
+      </w:r>
+      <w:proofErr w:type="spellEnd"/>
+      <w:r>
+        <w:rPr>
+          <w:bCs/>
+        </w:rPr>
+        <w:t>. Within the Animal Controller Class</w:t>
+      </w:r>
+    </w:p>
+    <w:p>
+      <w:pPr>
+        <w:autoSpaceDE w:val="0"/>
+        <w:autoSpaceDN w:val="0"/>
+        <w:adjustRightInd w:val="0"/>
+        <w:spacing w:after="0" w:line="240" w:lineRule="auto"/>
+        <w:rPr>
+          <w:bCs/>
+        </w:rPr>
+      </w:pPr>
+    </w:p>
+    <w:p>
+      <w:pPr>
+        <w:autoSpaceDE w:val="0"/>
+        <w:autoSpaceDN w:val="0"/>
+        <w:adjustRightInd w:val="0"/>
+        <w:spacing w:after="0" w:line="240" w:lineRule="auto"/>
+        <w:rPr>
+          <w:bCs/>
+        </w:rPr>
+      </w:pPr>
+      <w:r>
+        <w:rPr>
+          <w:bCs/>
+        </w:rPr>
+        <w:t>Write:</w:t>
+      </w:r>
+    </w:p>
+    <w:p>
+      <w:pPr>
+        <w:autoSpaceDE w:val="0"/>
+        <w:autoSpaceDN w:val="0"/>
+        <w:adjustRightInd w:val="0"/>
+        <w:spacing w:after="0" w:line="240" w:lineRule="auto"/>
+        <w:rPr>
+          <w:bCs/>
+        </w:rPr>
+      </w:pPr>
+    </w:p>
+    <w:p>
+      <w:pPr>
+        <w:autoSpaceDE w:val="0"/>
+        <w:autoSpaceDN w:val="0"/>
+        <w:adjustRightInd w:val="0"/>
+        <w:spacing w:after="0" w:line="240" w:lineRule="auto"/>
+        <w:rPr>
+          <w:rFonts w:ascii="Consolas" w:hAnsi="Consolas" w:cs="Consolas"/>
+          <w:color w:val="000000"/>
+          <w:sz w:val="19"/>
+          <w:szCs w:val="19"/>
+        </w:rPr>
+      </w:pPr>
+      <w:r>
+        <w:rPr>
+          <w:rFonts w:ascii="Consolas" w:hAnsi="Consolas" w:cs="Consolas"/>
+          <w:color w:val="0000FF"/>
+          <w:sz w:val="19"/>
+          <w:szCs w:val="19"/>
+        </w:rPr>
+        <w:t>public</w:t>
+      </w:r>
+      <w:r>
+        <w:rPr>
+          <w:rFonts w:ascii="Consolas" w:hAnsi="Consolas" w:cs="Consolas"/>
+          <w:color w:val="000000"/>
+          <w:sz w:val="19"/>
+          <w:szCs w:val="19"/>
+        </w:rPr>
+        <w:t xml:space="preserve"> </w:t>
+      </w:r>
+      <w:proofErr w:type="spellStart"/>
+      <w:r>
+        <w:rPr>
+          <w:rFonts w:ascii="Consolas" w:hAnsi="Consolas" w:cs="Consolas"/>
+          <w:color w:val="000000"/>
+          <w:sz w:val="19"/>
+          <w:szCs w:val="19"/>
+        </w:rPr>
+        <w:t>IHttpActionResult</w:t>
+      </w:r>
+      <w:proofErr w:type="spellEnd"/>
+      <w:r>
+        <w:rPr>
+          <w:rFonts w:ascii="Consolas" w:hAnsi="Consolas" w:cs="Consolas"/>
+          <w:color w:val="000000"/>
+          <w:sz w:val="19"/>
+          <w:szCs w:val="19"/>
+        </w:rPr>
+        <w:t xml:space="preserve"> </w:t>
+      </w:r>
+      <w:proofErr w:type="spellStart"/>
+      <w:r>
+        <w:rPr>
+          <w:rFonts w:ascii="Consolas" w:hAnsi="Consolas" w:cs="Consolas"/>
+          <w:color w:val="000000"/>
+          <w:sz w:val="19"/>
+          <w:szCs w:val="19"/>
+        </w:rPr>
+        <w:t>GetAll</w:t>
+      </w:r>
+      <w:proofErr w:type="spellEnd"/>
+      <w:r>
+        <w:rPr>
+          <w:rFonts w:ascii="Consolas" w:hAnsi="Consolas" w:cs="Consolas"/>
+          <w:color w:val="000000"/>
+          <w:sz w:val="19"/>
+          <w:szCs w:val="19"/>
+        </w:rPr>
+        <w:t>()</w:t>
+      </w:r>
+    </w:p>
+    <w:p>
+      <w:pPr>
+        <w:autoSpaceDE w:val="0"/>
+        <w:autoSpaceDN w:val="0"/>
+        <w:adjustRightInd w:val="0"/>
+        <w:spacing w:after="0" w:line="240" w:lineRule="auto"/>
+        <w:rPr>
+          <w:rFonts w:ascii="Consolas" w:hAnsi="Consolas" w:cs="Consolas"/>
+          <w:color w:val="000000"/>
+          <w:sz w:val="19"/>
+          <w:szCs w:val="19"/>
+        </w:rPr>
+      </w:pPr>
+      <w:r>
+        <w:rPr>
+          <w:rFonts w:ascii="Consolas" w:hAnsi="Consolas" w:cs="Consolas"/>
+          <w:color w:val="000000"/>
+          <w:sz w:val="19"/>
+          <w:szCs w:val="19"/>
+        </w:rPr>
+        <w:t xml:space="preserve">        {</w:t>
+      </w:r>
+    </w:p>
+    <w:p>
+      <w:pPr>
+        <w:autoSpaceDE w:val="0"/>
+        <w:autoSpaceDN w:val="0"/>
+        <w:adjustRightInd w:val="0"/>
+        <w:spacing w:after="0" w:line="240" w:lineRule="auto"/>
+        <w:rPr>
+          <w:rFonts w:ascii="Consolas" w:hAnsi="Consolas" w:cs="Consolas"/>
+          <w:color w:val="000000"/>
+          <w:sz w:val="19"/>
+          <w:szCs w:val="19"/>
+        </w:rPr>
+      </w:pPr>
+      <w:r>
+        <w:rPr>
+          <w:rFonts w:ascii="Consolas" w:hAnsi="Consolas" w:cs="Consolas"/>
+          <w:color w:val="000000"/>
+          <w:sz w:val="19"/>
+          <w:szCs w:val="19"/>
+        </w:rPr>
+        <w:t xml:space="preserve">            </w:t>
+      </w:r>
+      <w:r>
+        <w:rPr>
+          <w:rFonts w:ascii="Consolas" w:hAnsi="Consolas" w:cs="Consolas"/>
+          <w:color w:val="0000FF"/>
+          <w:sz w:val="19"/>
+          <w:szCs w:val="19"/>
+        </w:rPr>
+        <w:t>var</w:t>
+      </w:r>
+      <w:r>
+        <w:rPr>
+          <w:rFonts w:ascii="Consolas" w:hAnsi="Consolas" w:cs="Consolas"/>
+          <w:color w:val="000000"/>
+          <w:sz w:val="19"/>
+          <w:szCs w:val="19"/>
+        </w:rPr>
+        <w:t xml:space="preserve"> service = </w:t>
+      </w:r>
+      <w:r>
+        <w:rPr>
+          <w:rFonts w:ascii="Consolas" w:hAnsi="Consolas" w:cs="Consolas"/>
+          <w:color w:val="0000FF"/>
+          <w:sz w:val="19"/>
+          <w:szCs w:val="19"/>
+        </w:rPr>
+        <w:t>new</w:t>
+      </w:r>
+      <w:r>
+        <w:rPr>
+          <w:rFonts w:ascii="Consolas" w:hAnsi="Consolas" w:cs="Consolas"/>
+          <w:color w:val="000000"/>
+          <w:sz w:val="19"/>
+          <w:szCs w:val="19"/>
+        </w:rPr>
+        <w:t xml:space="preserve"> </w:t>
+      </w:r>
+      <w:proofErr w:type="spellStart"/>
+      <w:r>
+        <w:rPr>
+          <w:rFonts w:ascii="Consolas" w:hAnsi="Consolas" w:cs="Consolas"/>
+          <w:color w:val="000000"/>
+          <w:sz w:val="19"/>
+          <w:szCs w:val="19"/>
+        </w:rPr>
+        <w:t>AnimalService</w:t>
+      </w:r>
+      <w:proofErr w:type="spellEnd"/>
+      <w:r>
+        <w:rPr>
+          <w:rFonts w:ascii="Consolas" w:hAnsi="Consolas" w:cs="Consolas"/>
+          <w:color w:val="000000"/>
+          <w:sz w:val="19"/>
+          <w:szCs w:val="19"/>
+        </w:rPr>
+        <w:t>();</w:t>
+      </w:r>
+    </w:p>
+    <w:p>
+      <w:pPr>
+        <w:autoSpaceDE w:val="0"/>
+        <w:autoSpaceDN w:val="0"/>
+        <w:adjustRightInd w:val="0"/>
+        <w:spacing w:after="0" w:line="240" w:lineRule="auto"/>
+        <w:rPr>
+          <w:rFonts w:ascii="Consolas" w:hAnsi="Consolas" w:cs="Consolas"/>
+          <w:color w:val="000000"/>
+          <w:sz w:val="19"/>
+          <w:szCs w:val="19"/>
+        </w:rPr>
+      </w:pPr>
+      <w:r>
+        <w:rPr>
+          <w:rFonts w:ascii="Consolas" w:hAnsi="Consolas" w:cs="Consolas"/>
+          <w:color w:val="000000"/>
+          <w:sz w:val="19"/>
+          <w:szCs w:val="19"/>
+        </w:rPr>
+        <w:t xml:space="preserve">            </w:t>
+      </w:r>
+      <w:r>
+        <w:rPr>
+          <w:rFonts w:ascii="Consolas" w:hAnsi="Consolas" w:cs="Consolas"/>
+          <w:color w:val="0000FF"/>
+          <w:sz w:val="19"/>
+          <w:szCs w:val="19"/>
+        </w:rPr>
+        <w:t>var</w:t>
+      </w:r>
+      <w:r>
+        <w:rPr>
+          <w:rFonts w:ascii="Consolas" w:hAnsi="Consolas" w:cs="Consolas"/>
+          <w:color w:val="000000"/>
+          <w:sz w:val="19"/>
+          <w:szCs w:val="19"/>
+        </w:rPr>
+        <w:t xml:space="preserve"> </w:t>
+      </w:r>
+      <w:proofErr w:type="spellStart"/>
+      <w:r>
+        <w:rPr>
+          <w:rFonts w:ascii="Consolas" w:hAnsi="Consolas" w:cs="Consolas"/>
+          <w:color w:val="000000"/>
+          <w:sz w:val="19"/>
+          <w:szCs w:val="19"/>
+        </w:rPr>
+        <w:t>listOfAnimals</w:t>
+      </w:r>
+      <w:proofErr w:type="spellEnd"/>
+      <w:r>
+        <w:rPr>
+          <w:rFonts w:ascii="Consolas" w:hAnsi="Consolas" w:cs="Consolas"/>
+          <w:color w:val="000000"/>
+          <w:sz w:val="19"/>
+          <w:szCs w:val="19"/>
+        </w:rPr>
+        <w:t xml:space="preserve"> = </w:t>
+      </w:r>
+      <w:proofErr w:type="spellStart"/>
+      <w:r>
+        <w:rPr>
+          <w:rFonts w:ascii="Consolas" w:hAnsi="Consolas" w:cs="Consolas"/>
+          <w:color w:val="000000"/>
+          <w:sz w:val="19"/>
+          <w:szCs w:val="19"/>
+        </w:rPr>
+        <w:t>service.GetAllAnimals</w:t>
+      </w:r>
+      <w:proofErr w:type="spellEnd"/>
+      <w:r>
+        <w:rPr>
+          <w:rFonts w:ascii="Consolas" w:hAnsi="Consolas" w:cs="Consolas"/>
+          <w:color w:val="000000"/>
+          <w:sz w:val="19"/>
+          <w:szCs w:val="19"/>
+        </w:rPr>
+        <w:t>();</w:t>
+      </w:r>
+    </w:p>
+    <w:p>
+      <w:pPr>
+        <w:autoSpaceDE w:val="0"/>
+        <w:autoSpaceDN w:val="0"/>
+        <w:adjustRightInd w:val="0"/>
+        <w:spacing w:after="0" w:line="240" w:lineRule="auto"/>
+        <w:rPr>
+          <w:rFonts w:ascii="Consolas" w:hAnsi="Consolas" w:cs="Consolas"/>
+          <w:color w:val="000000"/>
+          <w:sz w:val="19"/>
+          <w:szCs w:val="19"/>
+        </w:rPr>
+      </w:pPr>
+      <w:r>
+        <w:rPr>
+          <w:rFonts w:ascii="Consolas" w:hAnsi="Consolas" w:cs="Consolas"/>
+          <w:color w:val="000000"/>
+          <w:sz w:val="19"/>
+          <w:szCs w:val="19"/>
+        </w:rPr>
+        <w:t xml:space="preserve">            </w:t>
+      </w:r>
+      <w:r>
+        <w:rPr>
+          <w:rFonts w:ascii="Consolas" w:hAnsi="Consolas" w:cs="Consolas"/>
+          <w:color w:val="0000FF"/>
+          <w:sz w:val="19"/>
+          <w:szCs w:val="19"/>
+        </w:rPr>
+        <w:t>return</w:t>
+      </w:r>
+      <w:r>
+        <w:rPr>
+          <w:rFonts w:ascii="Consolas" w:hAnsi="Consolas" w:cs="Consolas"/>
+          <w:color w:val="000000"/>
+          <w:sz w:val="19"/>
+          <w:szCs w:val="19"/>
+        </w:rPr>
+        <w:t xml:space="preserve"> Ok(</w:t>
+      </w:r>
+      <w:proofErr w:type="spellStart"/>
+      <w:r>
+        <w:rPr>
+          <w:rFonts w:ascii="Consolas" w:hAnsi="Consolas" w:cs="Consolas"/>
+          <w:color w:val="000000"/>
+          <w:sz w:val="19"/>
+          <w:szCs w:val="19"/>
+        </w:rPr>
+        <w:t>listOfAnimals</w:t>
+      </w:r>
+      <w:proofErr w:type="spellEnd"/>
+      <w:r>
+        <w:rPr>
+          <w:rFonts w:ascii="Consolas" w:hAnsi="Consolas" w:cs="Consolas"/>
+          <w:color w:val="000000"/>
+          <w:sz w:val="19"/>
+          <w:szCs w:val="19"/>
+        </w:rPr>
+        <w:t>);</w:t>
+      </w:r>
+    </w:p>
+    <w:p>
+      <w:pPr>
+        <w:autoSpaceDE w:val="0"/>
+        <w:autoSpaceDN w:val="0"/>
+        <w:adjustRightInd w:val="0"/>
+        <w:spacing w:after="0" w:line="240" w:lineRule="auto"/>
+        <w:rPr>
+          <w:bCs/>
+        </w:rPr>
+      </w:pPr>
+      <w:r>
+        <w:rPr>
           <w:rFonts w:ascii="Consolas" w:hAnsi="Consolas" w:cs="Consolas"/>
           <w:color w:val="000000"/>
           <w:sz w:val="19"/>
@@ -4958,8 +5387,6 @@
         </w:rPr>
         <w:t xml:space="preserve">        }</w:t>
       </w:r>
-      <w:bookmarkStart w:id="0" w:name="_GoBack"/>
-      <w:bookmarkEnd w:id="0"/>
     </w:p>
     <w:p>
       <w:pPr>
@@ -4974,6 +5401,2848 @@
           <w:tab w:val="left" w:pos="2310"/>
         </w:tabs>
       </w:pPr>
+      <w:r>
+        <w:t>We can now create Animals, and we can get a List of our Animals we’ve created.</w:t>
+      </w:r>
+      <w:r>
+        <w:t xml:space="preserve"> We could move forward now with implementing Role Based Authorization, but we’re going to finish out our basic CRUD in our </w:t>
+      </w:r>
+      <w:proofErr w:type="spellStart"/>
+      <w:r>
+        <w:t>AnimalService.cs</w:t>
+      </w:r>
+      <w:proofErr w:type="spellEnd"/>
+      <w:r>
+        <w:t xml:space="preserve"> file. We will also declare the properties in the rest of our Data Models. With this simple Demo, we will just apply two properties to all of our Data Models: int Id, and string Name. (This walkthrough is not for an elaborate N-Tiered Application, we are just trying to implement Identity User Role Based Authorization.</w:t>
+      </w:r>
+    </w:p>
+    <w:p>
+      <w:r>
+        <w:br w:type="page"/>
+      </w:r>
+    </w:p>
+    <w:p>
+      <w:pPr>
+        <w:autoSpaceDE w:val="0"/>
+        <w:autoSpaceDN w:val="0"/>
+        <w:adjustRightInd w:val="0"/>
+        <w:spacing w:after="0" w:line="240" w:lineRule="auto"/>
+        <w:rPr>
+          <w:rFonts w:ascii="Consolas" w:hAnsi="Consolas" w:cs="Consolas"/>
+          <w:color w:val="000000"/>
+          <w:sz w:val="19"/>
+          <w:szCs w:val="19"/>
+        </w:rPr>
+      </w:pPr>
+      <w:r>
+        <w:rPr>
+          <w:rFonts w:ascii="Consolas" w:hAnsi="Consolas" w:cs="Consolas"/>
+          <w:color w:val="0000FF"/>
+          <w:sz w:val="19"/>
+          <w:szCs w:val="19"/>
+        </w:rPr>
+        <w:lastRenderedPageBreak/>
+        <w:t>namespace</w:t>
+      </w:r>
+      <w:r>
+        <w:rPr>
+          <w:rFonts w:ascii="Consolas" w:hAnsi="Consolas" w:cs="Consolas"/>
+          <w:color w:val="000000"/>
+          <w:sz w:val="19"/>
+          <w:szCs w:val="19"/>
+        </w:rPr>
+        <w:t xml:space="preserve"> </w:t>
+      </w:r>
+      <w:proofErr w:type="spellStart"/>
+      <w:r>
+        <w:rPr>
+          <w:rFonts w:ascii="Consolas" w:hAnsi="Consolas" w:cs="Consolas"/>
+          <w:color w:val="000000"/>
+          <w:sz w:val="19"/>
+          <w:szCs w:val="19"/>
+        </w:rPr>
+        <w:t>AnimalCreator.Models</w:t>
+      </w:r>
+      <w:proofErr w:type="spellEnd"/>
+    </w:p>
+    <w:p>
+      <w:pPr>
+        <w:autoSpaceDE w:val="0"/>
+        <w:autoSpaceDN w:val="0"/>
+        <w:adjustRightInd w:val="0"/>
+        <w:spacing w:after="0" w:line="240" w:lineRule="auto"/>
+        <w:rPr>
+          <w:rFonts w:ascii="Consolas" w:hAnsi="Consolas" w:cs="Consolas"/>
+          <w:color w:val="000000"/>
+          <w:sz w:val="19"/>
+          <w:szCs w:val="19"/>
+        </w:rPr>
+      </w:pPr>
+      <w:r>
+        <w:rPr>
+          <w:rFonts w:ascii="Consolas" w:hAnsi="Consolas" w:cs="Consolas"/>
+          <w:color w:val="000000"/>
+          <w:sz w:val="19"/>
+          <w:szCs w:val="19"/>
+        </w:rPr>
+        <w:t>{</w:t>
+      </w:r>
+    </w:p>
+    <w:p>
+      <w:pPr>
+        <w:autoSpaceDE w:val="0"/>
+        <w:autoSpaceDN w:val="0"/>
+        <w:adjustRightInd w:val="0"/>
+        <w:spacing w:after="0" w:line="240" w:lineRule="auto"/>
+        <w:ind w:left="-90" w:firstLine="360"/>
+        <w:rPr>
+          <w:rFonts w:ascii="Consolas" w:hAnsi="Consolas" w:cs="Consolas"/>
+          <w:color w:val="000000"/>
+          <w:sz w:val="19"/>
+          <w:szCs w:val="19"/>
+        </w:rPr>
+      </w:pPr>
+      <w:r>
+        <w:rPr>
+          <w:rFonts w:ascii="Consolas" w:hAnsi="Consolas" w:cs="Consolas"/>
+          <w:color w:val="0000FF"/>
+          <w:sz w:val="19"/>
+          <w:szCs w:val="19"/>
+        </w:rPr>
+        <w:t>public</w:t>
+      </w:r>
+      <w:r>
+        <w:rPr>
+          <w:rFonts w:ascii="Consolas" w:hAnsi="Consolas" w:cs="Consolas"/>
+          <w:color w:val="000000"/>
+          <w:sz w:val="19"/>
+          <w:szCs w:val="19"/>
+        </w:rPr>
+        <w:t xml:space="preserve"> </w:t>
+      </w:r>
+      <w:r>
+        <w:rPr>
+          <w:rFonts w:ascii="Consolas" w:hAnsi="Consolas" w:cs="Consolas"/>
+          <w:color w:val="0000FF"/>
+          <w:sz w:val="19"/>
+          <w:szCs w:val="19"/>
+        </w:rPr>
+        <w:t>class</w:t>
+      </w:r>
+      <w:r>
+        <w:rPr>
+          <w:rFonts w:ascii="Consolas" w:hAnsi="Consolas" w:cs="Consolas"/>
+          <w:color w:val="000000"/>
+          <w:sz w:val="19"/>
+          <w:szCs w:val="19"/>
+        </w:rPr>
+        <w:t xml:space="preserve"> </w:t>
+      </w:r>
+      <w:proofErr w:type="spellStart"/>
+      <w:r>
+        <w:rPr>
+          <w:rFonts w:ascii="Consolas" w:hAnsi="Consolas" w:cs="Consolas"/>
+          <w:color w:val="2B91AF"/>
+          <w:sz w:val="19"/>
+          <w:szCs w:val="19"/>
+        </w:rPr>
+        <w:t>AnimalDetail</w:t>
+      </w:r>
+      <w:proofErr w:type="spellEnd"/>
+    </w:p>
+    <w:p>
+      <w:pPr>
+        <w:autoSpaceDE w:val="0"/>
+        <w:autoSpaceDN w:val="0"/>
+        <w:adjustRightInd w:val="0"/>
+        <w:spacing w:after="0" w:line="240" w:lineRule="auto"/>
+        <w:ind w:firstLine="360"/>
+        <w:rPr>
+          <w:rFonts w:ascii="Consolas" w:hAnsi="Consolas" w:cs="Consolas"/>
+          <w:color w:val="000000"/>
+          <w:sz w:val="19"/>
+          <w:szCs w:val="19"/>
+        </w:rPr>
+      </w:pPr>
+      <w:r>
+        <w:rPr>
+          <w:rFonts w:ascii="Consolas" w:hAnsi="Consolas" w:cs="Consolas"/>
+          <w:color w:val="000000"/>
+          <w:sz w:val="19"/>
+          <w:szCs w:val="19"/>
+        </w:rPr>
+        <w:t xml:space="preserve">    {</w:t>
+      </w:r>
+    </w:p>
+    <w:p>
+      <w:pPr>
+        <w:autoSpaceDE w:val="0"/>
+        <w:autoSpaceDN w:val="0"/>
+        <w:adjustRightInd w:val="0"/>
+        <w:spacing w:after="0" w:line="240" w:lineRule="auto"/>
+        <w:ind w:firstLine="360"/>
+        <w:rPr>
+          <w:rFonts w:ascii="Consolas" w:hAnsi="Consolas" w:cs="Consolas"/>
+          <w:color w:val="000000"/>
+          <w:sz w:val="19"/>
+          <w:szCs w:val="19"/>
+        </w:rPr>
+      </w:pPr>
+      <w:r>
+        <w:rPr>
+          <w:rFonts w:ascii="Consolas" w:hAnsi="Consolas" w:cs="Consolas"/>
+          <w:color w:val="000000"/>
+          <w:sz w:val="19"/>
+          <w:szCs w:val="19"/>
+        </w:rPr>
+        <w:t xml:space="preserve">        </w:t>
+      </w:r>
+      <w:r>
+        <w:rPr>
+          <w:rFonts w:ascii="Consolas" w:hAnsi="Consolas" w:cs="Consolas"/>
+          <w:color w:val="0000FF"/>
+          <w:sz w:val="19"/>
+          <w:szCs w:val="19"/>
+        </w:rPr>
+        <w:t>public</w:t>
+      </w:r>
+      <w:r>
+        <w:rPr>
+          <w:rFonts w:ascii="Consolas" w:hAnsi="Consolas" w:cs="Consolas"/>
+          <w:color w:val="000000"/>
+          <w:sz w:val="19"/>
+          <w:szCs w:val="19"/>
+        </w:rPr>
+        <w:t xml:space="preserve"> </w:t>
+      </w:r>
+      <w:r>
+        <w:rPr>
+          <w:rFonts w:ascii="Consolas" w:hAnsi="Consolas" w:cs="Consolas"/>
+          <w:color w:val="0000FF"/>
+          <w:sz w:val="19"/>
+          <w:szCs w:val="19"/>
+        </w:rPr>
+        <w:t>int</w:t>
+      </w:r>
+      <w:r>
+        <w:rPr>
+          <w:rFonts w:ascii="Consolas" w:hAnsi="Consolas" w:cs="Consolas"/>
+          <w:color w:val="000000"/>
+          <w:sz w:val="19"/>
+          <w:szCs w:val="19"/>
+        </w:rPr>
+        <w:t xml:space="preserve"> Id { </w:t>
+      </w:r>
+      <w:r>
+        <w:rPr>
+          <w:rFonts w:ascii="Consolas" w:hAnsi="Consolas" w:cs="Consolas"/>
+          <w:color w:val="0000FF"/>
+          <w:sz w:val="19"/>
+          <w:szCs w:val="19"/>
+        </w:rPr>
+        <w:t>get</w:t>
+      </w:r>
+      <w:r>
+        <w:rPr>
+          <w:rFonts w:ascii="Consolas" w:hAnsi="Consolas" w:cs="Consolas"/>
+          <w:color w:val="000000"/>
+          <w:sz w:val="19"/>
+          <w:szCs w:val="19"/>
+        </w:rPr>
+        <w:t xml:space="preserve">; </w:t>
+      </w:r>
+      <w:r>
+        <w:rPr>
+          <w:rFonts w:ascii="Consolas" w:hAnsi="Consolas" w:cs="Consolas"/>
+          <w:color w:val="0000FF"/>
+          <w:sz w:val="19"/>
+          <w:szCs w:val="19"/>
+        </w:rPr>
+        <w:t>set</w:t>
+      </w:r>
+      <w:r>
+        <w:rPr>
+          <w:rFonts w:ascii="Consolas" w:hAnsi="Consolas" w:cs="Consolas"/>
+          <w:color w:val="000000"/>
+          <w:sz w:val="19"/>
+          <w:szCs w:val="19"/>
+        </w:rPr>
+        <w:t>; }</w:t>
+      </w:r>
+    </w:p>
+    <w:p>
+      <w:pPr>
+        <w:autoSpaceDE w:val="0"/>
+        <w:autoSpaceDN w:val="0"/>
+        <w:adjustRightInd w:val="0"/>
+        <w:spacing w:after="0" w:line="240" w:lineRule="auto"/>
+        <w:ind w:firstLine="360"/>
+        <w:rPr>
+          <w:rFonts w:ascii="Consolas" w:hAnsi="Consolas" w:cs="Consolas"/>
+          <w:color w:val="000000"/>
+          <w:sz w:val="19"/>
+          <w:szCs w:val="19"/>
+        </w:rPr>
+      </w:pPr>
+      <w:r>
+        <w:rPr>
+          <w:rFonts w:ascii="Consolas" w:hAnsi="Consolas" w:cs="Consolas"/>
+          <w:color w:val="000000"/>
+          <w:sz w:val="19"/>
+          <w:szCs w:val="19"/>
+        </w:rPr>
+        <w:t xml:space="preserve">        </w:t>
+      </w:r>
+      <w:r>
+        <w:rPr>
+          <w:rFonts w:ascii="Consolas" w:hAnsi="Consolas" w:cs="Consolas"/>
+          <w:color w:val="0000FF"/>
+          <w:sz w:val="19"/>
+          <w:szCs w:val="19"/>
+        </w:rPr>
+        <w:t>public</w:t>
+      </w:r>
+      <w:r>
+        <w:rPr>
+          <w:rFonts w:ascii="Consolas" w:hAnsi="Consolas" w:cs="Consolas"/>
+          <w:color w:val="000000"/>
+          <w:sz w:val="19"/>
+          <w:szCs w:val="19"/>
+        </w:rPr>
+        <w:t xml:space="preserve"> </w:t>
+      </w:r>
+      <w:r>
+        <w:rPr>
+          <w:rFonts w:ascii="Consolas" w:hAnsi="Consolas" w:cs="Consolas"/>
+          <w:color w:val="0000FF"/>
+          <w:sz w:val="19"/>
+          <w:szCs w:val="19"/>
+        </w:rPr>
+        <w:t>string</w:t>
+      </w:r>
+      <w:r>
+        <w:rPr>
+          <w:rFonts w:ascii="Consolas" w:hAnsi="Consolas" w:cs="Consolas"/>
+          <w:color w:val="000000"/>
+          <w:sz w:val="19"/>
+          <w:szCs w:val="19"/>
+        </w:rPr>
+        <w:t xml:space="preserve"> Name { </w:t>
+      </w:r>
+      <w:r>
+        <w:rPr>
+          <w:rFonts w:ascii="Consolas" w:hAnsi="Consolas" w:cs="Consolas"/>
+          <w:color w:val="0000FF"/>
+          <w:sz w:val="19"/>
+          <w:szCs w:val="19"/>
+        </w:rPr>
+        <w:t>get</w:t>
+      </w:r>
+      <w:r>
+        <w:rPr>
+          <w:rFonts w:ascii="Consolas" w:hAnsi="Consolas" w:cs="Consolas"/>
+          <w:color w:val="000000"/>
+          <w:sz w:val="19"/>
+          <w:szCs w:val="19"/>
+        </w:rPr>
+        <w:t xml:space="preserve">; </w:t>
+      </w:r>
+      <w:r>
+        <w:rPr>
+          <w:rFonts w:ascii="Consolas" w:hAnsi="Consolas" w:cs="Consolas"/>
+          <w:color w:val="0000FF"/>
+          <w:sz w:val="19"/>
+          <w:szCs w:val="19"/>
+        </w:rPr>
+        <w:t>set</w:t>
+      </w:r>
+      <w:r>
+        <w:rPr>
+          <w:rFonts w:ascii="Consolas" w:hAnsi="Consolas" w:cs="Consolas"/>
+          <w:color w:val="000000"/>
+          <w:sz w:val="19"/>
+          <w:szCs w:val="19"/>
+        </w:rPr>
+        <w:t>; }</w:t>
+      </w:r>
+    </w:p>
+    <w:p>
+      <w:pPr>
+        <w:autoSpaceDE w:val="0"/>
+        <w:autoSpaceDN w:val="0"/>
+        <w:adjustRightInd w:val="0"/>
+        <w:spacing w:after="0" w:line="240" w:lineRule="auto"/>
+        <w:ind w:firstLine="360"/>
+        <w:rPr>
+          <w:rFonts w:ascii="Consolas" w:hAnsi="Consolas" w:cs="Consolas"/>
+          <w:color w:val="000000"/>
+          <w:sz w:val="19"/>
+          <w:szCs w:val="19"/>
+        </w:rPr>
+      </w:pPr>
+      <w:r>
+        <w:rPr>
+          <w:rFonts w:ascii="Consolas" w:hAnsi="Consolas" w:cs="Consolas"/>
+          <w:color w:val="000000"/>
+          <w:sz w:val="19"/>
+          <w:szCs w:val="19"/>
+        </w:rPr>
+        <w:t xml:space="preserve">    }</w:t>
+      </w:r>
+    </w:p>
+    <w:p>
+      <w:pPr>
+        <w:autoSpaceDE w:val="0"/>
+        <w:autoSpaceDN w:val="0"/>
+        <w:adjustRightInd w:val="0"/>
+        <w:spacing w:after="0" w:line="240" w:lineRule="auto"/>
+        <w:ind w:firstLine="360"/>
+        <w:rPr>
+          <w:rFonts w:ascii="Consolas" w:hAnsi="Consolas" w:cs="Consolas"/>
+          <w:color w:val="000000"/>
+          <w:sz w:val="19"/>
+          <w:szCs w:val="19"/>
+        </w:rPr>
+      </w:pPr>
+    </w:p>
+    <w:p>
+      <w:pPr>
+        <w:autoSpaceDE w:val="0"/>
+        <w:autoSpaceDN w:val="0"/>
+        <w:adjustRightInd w:val="0"/>
+        <w:spacing w:after="0" w:line="240" w:lineRule="auto"/>
+        <w:ind w:firstLine="360"/>
+        <w:rPr>
+          <w:rFonts w:ascii="Consolas" w:hAnsi="Consolas" w:cs="Consolas"/>
+          <w:color w:val="000000"/>
+          <w:sz w:val="19"/>
+          <w:szCs w:val="19"/>
+        </w:rPr>
+      </w:pPr>
+      <w:r>
+        <w:rPr>
+          <w:rFonts w:ascii="Consolas" w:hAnsi="Consolas" w:cs="Consolas"/>
+          <w:color w:val="0000FF"/>
+          <w:sz w:val="19"/>
+          <w:szCs w:val="19"/>
+        </w:rPr>
+        <w:t>public</w:t>
+      </w:r>
+      <w:r>
+        <w:rPr>
+          <w:rFonts w:ascii="Consolas" w:hAnsi="Consolas" w:cs="Consolas"/>
+          <w:color w:val="000000"/>
+          <w:sz w:val="19"/>
+          <w:szCs w:val="19"/>
+        </w:rPr>
+        <w:t xml:space="preserve"> </w:t>
+      </w:r>
+      <w:r>
+        <w:rPr>
+          <w:rFonts w:ascii="Consolas" w:hAnsi="Consolas" w:cs="Consolas"/>
+          <w:color w:val="0000FF"/>
+          <w:sz w:val="19"/>
+          <w:szCs w:val="19"/>
+        </w:rPr>
+        <w:t>class</w:t>
+      </w:r>
+      <w:r>
+        <w:rPr>
+          <w:rFonts w:ascii="Consolas" w:hAnsi="Consolas" w:cs="Consolas"/>
+          <w:color w:val="000000"/>
+          <w:sz w:val="19"/>
+          <w:szCs w:val="19"/>
+        </w:rPr>
+        <w:t xml:space="preserve"> </w:t>
+      </w:r>
+      <w:proofErr w:type="spellStart"/>
+      <w:r>
+        <w:rPr>
+          <w:rFonts w:ascii="Consolas" w:hAnsi="Consolas" w:cs="Consolas"/>
+          <w:color w:val="2B91AF"/>
+          <w:sz w:val="19"/>
+          <w:szCs w:val="19"/>
+        </w:rPr>
+        <w:t>AnimalEdit</w:t>
+      </w:r>
+      <w:proofErr w:type="spellEnd"/>
+    </w:p>
+    <w:p>
+      <w:pPr>
+        <w:autoSpaceDE w:val="0"/>
+        <w:autoSpaceDN w:val="0"/>
+        <w:adjustRightInd w:val="0"/>
+        <w:spacing w:after="0" w:line="240" w:lineRule="auto"/>
+        <w:ind w:firstLine="360"/>
+        <w:rPr>
+          <w:rFonts w:ascii="Consolas" w:hAnsi="Consolas" w:cs="Consolas"/>
+          <w:color w:val="000000"/>
+          <w:sz w:val="19"/>
+          <w:szCs w:val="19"/>
+        </w:rPr>
+      </w:pPr>
+      <w:r>
+        <w:rPr>
+          <w:rFonts w:ascii="Consolas" w:hAnsi="Consolas" w:cs="Consolas"/>
+          <w:color w:val="000000"/>
+          <w:sz w:val="19"/>
+          <w:szCs w:val="19"/>
+        </w:rPr>
+        <w:t xml:space="preserve">    {</w:t>
+      </w:r>
+    </w:p>
+    <w:p>
+      <w:pPr>
+        <w:autoSpaceDE w:val="0"/>
+        <w:autoSpaceDN w:val="0"/>
+        <w:adjustRightInd w:val="0"/>
+        <w:spacing w:after="0" w:line="240" w:lineRule="auto"/>
+        <w:ind w:firstLine="360"/>
+        <w:rPr>
+          <w:rFonts w:ascii="Consolas" w:hAnsi="Consolas" w:cs="Consolas"/>
+          <w:color w:val="000000"/>
+          <w:sz w:val="19"/>
+          <w:szCs w:val="19"/>
+        </w:rPr>
+      </w:pPr>
+      <w:r>
+        <w:rPr>
+          <w:rFonts w:ascii="Consolas" w:hAnsi="Consolas" w:cs="Consolas"/>
+          <w:color w:val="000000"/>
+          <w:sz w:val="19"/>
+          <w:szCs w:val="19"/>
+        </w:rPr>
+        <w:t xml:space="preserve">        </w:t>
+      </w:r>
+      <w:r>
+        <w:rPr>
+          <w:rFonts w:ascii="Consolas" w:hAnsi="Consolas" w:cs="Consolas"/>
+          <w:color w:val="0000FF"/>
+          <w:sz w:val="19"/>
+          <w:szCs w:val="19"/>
+        </w:rPr>
+        <w:t>public</w:t>
+      </w:r>
+      <w:r>
+        <w:rPr>
+          <w:rFonts w:ascii="Consolas" w:hAnsi="Consolas" w:cs="Consolas"/>
+          <w:color w:val="000000"/>
+          <w:sz w:val="19"/>
+          <w:szCs w:val="19"/>
+        </w:rPr>
+        <w:t xml:space="preserve"> </w:t>
+      </w:r>
+      <w:r>
+        <w:rPr>
+          <w:rFonts w:ascii="Consolas" w:hAnsi="Consolas" w:cs="Consolas"/>
+          <w:color w:val="0000FF"/>
+          <w:sz w:val="19"/>
+          <w:szCs w:val="19"/>
+        </w:rPr>
+        <w:t>int</w:t>
+      </w:r>
+      <w:r>
+        <w:rPr>
+          <w:rFonts w:ascii="Consolas" w:hAnsi="Consolas" w:cs="Consolas"/>
+          <w:color w:val="000000"/>
+          <w:sz w:val="19"/>
+          <w:szCs w:val="19"/>
+        </w:rPr>
+        <w:t xml:space="preserve"> Id { </w:t>
+      </w:r>
+      <w:r>
+        <w:rPr>
+          <w:rFonts w:ascii="Consolas" w:hAnsi="Consolas" w:cs="Consolas"/>
+          <w:color w:val="0000FF"/>
+          <w:sz w:val="19"/>
+          <w:szCs w:val="19"/>
+        </w:rPr>
+        <w:t>get</w:t>
+      </w:r>
+      <w:r>
+        <w:rPr>
+          <w:rFonts w:ascii="Consolas" w:hAnsi="Consolas" w:cs="Consolas"/>
+          <w:color w:val="000000"/>
+          <w:sz w:val="19"/>
+          <w:szCs w:val="19"/>
+        </w:rPr>
+        <w:t xml:space="preserve">; </w:t>
+      </w:r>
+      <w:r>
+        <w:rPr>
+          <w:rFonts w:ascii="Consolas" w:hAnsi="Consolas" w:cs="Consolas"/>
+          <w:color w:val="0000FF"/>
+          <w:sz w:val="19"/>
+          <w:szCs w:val="19"/>
+        </w:rPr>
+        <w:t>set</w:t>
+      </w:r>
+      <w:r>
+        <w:rPr>
+          <w:rFonts w:ascii="Consolas" w:hAnsi="Consolas" w:cs="Consolas"/>
+          <w:color w:val="000000"/>
+          <w:sz w:val="19"/>
+          <w:szCs w:val="19"/>
+        </w:rPr>
+        <w:t>; }</w:t>
+      </w:r>
+    </w:p>
+    <w:p>
+      <w:pPr>
+        <w:autoSpaceDE w:val="0"/>
+        <w:autoSpaceDN w:val="0"/>
+        <w:adjustRightInd w:val="0"/>
+        <w:spacing w:after="0" w:line="240" w:lineRule="auto"/>
+        <w:ind w:firstLine="360"/>
+        <w:rPr>
+          <w:rFonts w:ascii="Consolas" w:hAnsi="Consolas" w:cs="Consolas"/>
+          <w:color w:val="000000"/>
+          <w:sz w:val="19"/>
+          <w:szCs w:val="19"/>
+        </w:rPr>
+      </w:pPr>
+      <w:r>
+        <w:rPr>
+          <w:rFonts w:ascii="Consolas" w:hAnsi="Consolas" w:cs="Consolas"/>
+          <w:color w:val="000000"/>
+          <w:sz w:val="19"/>
+          <w:szCs w:val="19"/>
+        </w:rPr>
+        <w:t xml:space="preserve">        </w:t>
+      </w:r>
+      <w:r>
+        <w:rPr>
+          <w:rFonts w:ascii="Consolas" w:hAnsi="Consolas" w:cs="Consolas"/>
+          <w:color w:val="0000FF"/>
+          <w:sz w:val="19"/>
+          <w:szCs w:val="19"/>
+        </w:rPr>
+        <w:t>public</w:t>
+      </w:r>
+      <w:r>
+        <w:rPr>
+          <w:rFonts w:ascii="Consolas" w:hAnsi="Consolas" w:cs="Consolas"/>
+          <w:color w:val="000000"/>
+          <w:sz w:val="19"/>
+          <w:szCs w:val="19"/>
+        </w:rPr>
+        <w:t xml:space="preserve"> </w:t>
+      </w:r>
+      <w:r>
+        <w:rPr>
+          <w:rFonts w:ascii="Consolas" w:hAnsi="Consolas" w:cs="Consolas"/>
+          <w:color w:val="0000FF"/>
+          <w:sz w:val="19"/>
+          <w:szCs w:val="19"/>
+        </w:rPr>
+        <w:t>string</w:t>
+      </w:r>
+      <w:r>
+        <w:rPr>
+          <w:rFonts w:ascii="Consolas" w:hAnsi="Consolas" w:cs="Consolas"/>
+          <w:color w:val="000000"/>
+          <w:sz w:val="19"/>
+          <w:szCs w:val="19"/>
+        </w:rPr>
+        <w:t xml:space="preserve"> Name { </w:t>
+      </w:r>
+      <w:r>
+        <w:rPr>
+          <w:rFonts w:ascii="Consolas" w:hAnsi="Consolas" w:cs="Consolas"/>
+          <w:color w:val="0000FF"/>
+          <w:sz w:val="19"/>
+          <w:szCs w:val="19"/>
+        </w:rPr>
+        <w:t>get</w:t>
+      </w:r>
+      <w:r>
+        <w:rPr>
+          <w:rFonts w:ascii="Consolas" w:hAnsi="Consolas" w:cs="Consolas"/>
+          <w:color w:val="000000"/>
+          <w:sz w:val="19"/>
+          <w:szCs w:val="19"/>
+        </w:rPr>
+        <w:t xml:space="preserve">; </w:t>
+      </w:r>
+      <w:r>
+        <w:rPr>
+          <w:rFonts w:ascii="Consolas" w:hAnsi="Consolas" w:cs="Consolas"/>
+          <w:color w:val="0000FF"/>
+          <w:sz w:val="19"/>
+          <w:szCs w:val="19"/>
+        </w:rPr>
+        <w:t>set</w:t>
+      </w:r>
+      <w:r>
+        <w:rPr>
+          <w:rFonts w:ascii="Consolas" w:hAnsi="Consolas" w:cs="Consolas"/>
+          <w:color w:val="000000"/>
+          <w:sz w:val="19"/>
+          <w:szCs w:val="19"/>
+        </w:rPr>
+        <w:t>; }</w:t>
+      </w:r>
+    </w:p>
+    <w:p>
+      <w:pPr>
+        <w:autoSpaceDE w:val="0"/>
+        <w:autoSpaceDN w:val="0"/>
+        <w:adjustRightInd w:val="0"/>
+        <w:spacing w:after="0" w:line="240" w:lineRule="auto"/>
+        <w:ind w:firstLine="360"/>
+        <w:rPr>
+          <w:rFonts w:ascii="Consolas" w:hAnsi="Consolas" w:cs="Consolas"/>
+          <w:color w:val="000000"/>
+          <w:sz w:val="19"/>
+          <w:szCs w:val="19"/>
+        </w:rPr>
+      </w:pPr>
+      <w:r>
+        <w:rPr>
+          <w:rFonts w:ascii="Consolas" w:hAnsi="Consolas" w:cs="Consolas"/>
+          <w:color w:val="000000"/>
+          <w:sz w:val="19"/>
+          <w:szCs w:val="19"/>
+        </w:rPr>
+        <w:t xml:space="preserve">    }</w:t>
+      </w:r>
+    </w:p>
+    <w:p>
+      <w:pPr>
+        <w:tabs>
+          <w:tab w:val="left" w:pos="2310"/>
+        </w:tabs>
+      </w:pPr>
+      <w:r>
+        <w:rPr>
+          <w:rFonts w:ascii="Consolas" w:hAnsi="Consolas" w:cs="Consolas"/>
+          <w:color w:val="000000"/>
+          <w:sz w:val="19"/>
+          <w:szCs w:val="19"/>
+        </w:rPr>
+        <w:t>}</w:t>
+      </w:r>
+      <w:bookmarkStart w:id="0" w:name="_GoBack"/>
+      <w:bookmarkEnd w:id="0"/>
+    </w:p>
+    <w:p>
+      <w:pPr>
+        <w:autoSpaceDE w:val="0"/>
+        <w:autoSpaceDN w:val="0"/>
+        <w:adjustRightInd w:val="0"/>
+        <w:spacing w:after="0" w:line="240" w:lineRule="auto"/>
+        <w:rPr>
+          <w:rFonts w:ascii="Consolas" w:hAnsi="Consolas" w:cs="Consolas"/>
+          <w:color w:val="000000"/>
+          <w:sz w:val="19"/>
+          <w:szCs w:val="19"/>
+        </w:rPr>
+      </w:pPr>
+      <w:r>
+        <w:rPr>
+          <w:rFonts w:ascii="Consolas" w:hAnsi="Consolas" w:cs="Consolas"/>
+          <w:color w:val="0000FF"/>
+          <w:sz w:val="19"/>
+          <w:szCs w:val="19"/>
+        </w:rPr>
+        <w:t>namespace</w:t>
+      </w:r>
+      <w:r>
+        <w:rPr>
+          <w:rFonts w:ascii="Consolas" w:hAnsi="Consolas" w:cs="Consolas"/>
+          <w:color w:val="000000"/>
+          <w:sz w:val="19"/>
+          <w:szCs w:val="19"/>
+        </w:rPr>
+        <w:t xml:space="preserve"> </w:t>
+      </w:r>
+      <w:proofErr w:type="spellStart"/>
+      <w:r>
+        <w:rPr>
+          <w:rFonts w:ascii="Consolas" w:hAnsi="Consolas" w:cs="Consolas"/>
+          <w:color w:val="000000"/>
+          <w:sz w:val="19"/>
+          <w:szCs w:val="19"/>
+        </w:rPr>
+        <w:t>AnimalCreator.Services</w:t>
+      </w:r>
+      <w:proofErr w:type="spellEnd"/>
+    </w:p>
+    <w:p>
+      <w:pPr>
+        <w:autoSpaceDE w:val="0"/>
+        <w:autoSpaceDN w:val="0"/>
+        <w:adjustRightInd w:val="0"/>
+        <w:spacing w:after="0" w:line="240" w:lineRule="auto"/>
+        <w:rPr>
+          <w:rFonts w:ascii="Consolas" w:hAnsi="Consolas" w:cs="Consolas"/>
+          <w:color w:val="000000"/>
+          <w:sz w:val="19"/>
+          <w:szCs w:val="19"/>
+        </w:rPr>
+      </w:pPr>
+      <w:r>
+        <w:rPr>
+          <w:rFonts w:ascii="Consolas" w:hAnsi="Consolas" w:cs="Consolas"/>
+          <w:color w:val="000000"/>
+          <w:sz w:val="19"/>
+          <w:szCs w:val="19"/>
+        </w:rPr>
+        <w:t>{</w:t>
+      </w:r>
+    </w:p>
+    <w:p>
+      <w:pPr>
+        <w:autoSpaceDE w:val="0"/>
+        <w:autoSpaceDN w:val="0"/>
+        <w:adjustRightInd w:val="0"/>
+        <w:spacing w:after="0" w:line="240" w:lineRule="auto"/>
+        <w:rPr>
+          <w:rFonts w:ascii="Consolas" w:hAnsi="Consolas" w:cs="Consolas"/>
+          <w:color w:val="000000"/>
+          <w:sz w:val="19"/>
+          <w:szCs w:val="19"/>
+        </w:rPr>
+      </w:pPr>
+      <w:r>
+        <w:rPr>
+          <w:rFonts w:ascii="Consolas" w:hAnsi="Consolas" w:cs="Consolas"/>
+          <w:color w:val="000000"/>
+          <w:sz w:val="19"/>
+          <w:szCs w:val="19"/>
+        </w:rPr>
+        <w:t xml:space="preserve">    </w:t>
+      </w:r>
+      <w:r>
+        <w:rPr>
+          <w:rFonts w:ascii="Consolas" w:hAnsi="Consolas" w:cs="Consolas"/>
+          <w:color w:val="0000FF"/>
+          <w:sz w:val="19"/>
+          <w:szCs w:val="19"/>
+        </w:rPr>
+        <w:t>public</w:t>
+      </w:r>
+      <w:r>
+        <w:rPr>
+          <w:rFonts w:ascii="Consolas" w:hAnsi="Consolas" w:cs="Consolas"/>
+          <w:color w:val="000000"/>
+          <w:sz w:val="19"/>
+          <w:szCs w:val="19"/>
+        </w:rPr>
+        <w:t xml:space="preserve"> </w:t>
+      </w:r>
+      <w:r>
+        <w:rPr>
+          <w:rFonts w:ascii="Consolas" w:hAnsi="Consolas" w:cs="Consolas"/>
+          <w:color w:val="0000FF"/>
+          <w:sz w:val="19"/>
+          <w:szCs w:val="19"/>
+        </w:rPr>
+        <w:t>class</w:t>
+      </w:r>
+      <w:r>
+        <w:rPr>
+          <w:rFonts w:ascii="Consolas" w:hAnsi="Consolas" w:cs="Consolas"/>
+          <w:color w:val="000000"/>
+          <w:sz w:val="19"/>
+          <w:szCs w:val="19"/>
+        </w:rPr>
+        <w:t xml:space="preserve"> </w:t>
+      </w:r>
+      <w:proofErr w:type="spellStart"/>
+      <w:r>
+        <w:rPr>
+          <w:rFonts w:ascii="Consolas" w:hAnsi="Consolas" w:cs="Consolas"/>
+          <w:color w:val="2B91AF"/>
+          <w:sz w:val="19"/>
+          <w:szCs w:val="19"/>
+        </w:rPr>
+        <w:t>AnimalService</w:t>
+      </w:r>
+      <w:proofErr w:type="spellEnd"/>
+    </w:p>
+    <w:p>
+      <w:pPr>
+        <w:autoSpaceDE w:val="0"/>
+        <w:autoSpaceDN w:val="0"/>
+        <w:adjustRightInd w:val="0"/>
+        <w:spacing w:after="0" w:line="240" w:lineRule="auto"/>
+        <w:rPr>
+          <w:rFonts w:ascii="Consolas" w:hAnsi="Consolas" w:cs="Consolas"/>
+          <w:color w:val="000000"/>
+          <w:sz w:val="19"/>
+          <w:szCs w:val="19"/>
+        </w:rPr>
+      </w:pPr>
+      <w:r>
+        <w:rPr>
+          <w:rFonts w:ascii="Consolas" w:hAnsi="Consolas" w:cs="Consolas"/>
+          <w:color w:val="000000"/>
+          <w:sz w:val="19"/>
+          <w:szCs w:val="19"/>
+        </w:rPr>
+        <w:t xml:space="preserve">    {</w:t>
+      </w:r>
+    </w:p>
+    <w:p>
+      <w:pPr>
+        <w:autoSpaceDE w:val="0"/>
+        <w:autoSpaceDN w:val="0"/>
+        <w:adjustRightInd w:val="0"/>
+        <w:spacing w:after="0" w:line="240" w:lineRule="auto"/>
+        <w:rPr>
+          <w:rFonts w:ascii="Consolas" w:hAnsi="Consolas" w:cs="Consolas"/>
+          <w:color w:val="000000"/>
+          <w:sz w:val="19"/>
+          <w:szCs w:val="19"/>
+        </w:rPr>
+      </w:pPr>
+      <w:r>
+        <w:rPr>
+          <w:rFonts w:ascii="Consolas" w:hAnsi="Consolas" w:cs="Consolas"/>
+          <w:color w:val="000000"/>
+          <w:sz w:val="19"/>
+          <w:szCs w:val="19"/>
+        </w:rPr>
+        <w:t xml:space="preserve">        </w:t>
+      </w:r>
+      <w:r>
+        <w:rPr>
+          <w:rFonts w:ascii="Consolas" w:hAnsi="Consolas" w:cs="Consolas"/>
+          <w:color w:val="0000FF"/>
+          <w:sz w:val="19"/>
+          <w:szCs w:val="19"/>
+        </w:rPr>
+        <w:t>public</w:t>
+      </w:r>
+      <w:r>
+        <w:rPr>
+          <w:rFonts w:ascii="Consolas" w:hAnsi="Consolas" w:cs="Consolas"/>
+          <w:color w:val="000000"/>
+          <w:sz w:val="19"/>
+          <w:szCs w:val="19"/>
+        </w:rPr>
+        <w:t xml:space="preserve"> </w:t>
+      </w:r>
+      <w:r>
+        <w:rPr>
+          <w:rFonts w:ascii="Consolas" w:hAnsi="Consolas" w:cs="Consolas"/>
+          <w:color w:val="0000FF"/>
+          <w:sz w:val="19"/>
+          <w:szCs w:val="19"/>
+        </w:rPr>
+        <w:t>bool</w:t>
+      </w:r>
+      <w:r>
+        <w:rPr>
+          <w:rFonts w:ascii="Consolas" w:hAnsi="Consolas" w:cs="Consolas"/>
+          <w:color w:val="000000"/>
+          <w:sz w:val="19"/>
+          <w:szCs w:val="19"/>
+        </w:rPr>
+        <w:t xml:space="preserve"> </w:t>
+      </w:r>
+      <w:proofErr w:type="spellStart"/>
+      <w:r>
+        <w:rPr>
+          <w:rFonts w:ascii="Consolas" w:hAnsi="Consolas" w:cs="Consolas"/>
+          <w:color w:val="000000"/>
+          <w:sz w:val="19"/>
+          <w:szCs w:val="19"/>
+        </w:rPr>
+        <w:t>CreateAnimal</w:t>
+      </w:r>
+      <w:proofErr w:type="spellEnd"/>
+      <w:r>
+        <w:rPr>
+          <w:rFonts w:ascii="Consolas" w:hAnsi="Consolas" w:cs="Consolas"/>
+          <w:color w:val="000000"/>
+          <w:sz w:val="19"/>
+          <w:szCs w:val="19"/>
+        </w:rPr>
+        <w:t>(</w:t>
+      </w:r>
+      <w:proofErr w:type="spellStart"/>
+      <w:r>
+        <w:rPr>
+          <w:rFonts w:ascii="Consolas" w:hAnsi="Consolas" w:cs="Consolas"/>
+          <w:color w:val="000000"/>
+          <w:sz w:val="19"/>
+          <w:szCs w:val="19"/>
+        </w:rPr>
+        <w:t>AnimalCreate</w:t>
+      </w:r>
+      <w:proofErr w:type="spellEnd"/>
+      <w:r>
+        <w:rPr>
+          <w:rFonts w:ascii="Consolas" w:hAnsi="Consolas" w:cs="Consolas"/>
+          <w:color w:val="000000"/>
+          <w:sz w:val="19"/>
+          <w:szCs w:val="19"/>
+        </w:rPr>
+        <w:t xml:space="preserve"> model</w:t>
+      </w:r>
+      <w:r>
+        <w:rPr>
+          <w:rFonts w:ascii="Consolas" w:hAnsi="Consolas" w:cs="Consolas"/>
+          <w:color w:val="000000"/>
+          <w:sz w:val="19"/>
+          <w:szCs w:val="19"/>
+        </w:rPr>
+        <w:t>)</w:t>
+      </w:r>
+      <w:r>
+        <w:rPr>
+          <w:rFonts w:ascii="Consolas" w:hAnsi="Consolas" w:cs="Consolas"/>
+          <w:color w:val="000000"/>
+          <w:sz w:val="19"/>
+          <w:szCs w:val="19"/>
+        </w:rPr>
+        <w:t xml:space="preserve"> {</w:t>
+      </w:r>
+      <w:r>
+        <w:rPr>
+          <w:rFonts w:ascii="Consolas" w:hAnsi="Consolas" w:cs="Consolas"/>
+          <w:color w:val="000000"/>
+          <w:sz w:val="19"/>
+          <w:szCs w:val="19"/>
+        </w:rPr>
+        <w:t>…}</w:t>
+      </w:r>
+    </w:p>
+    <w:p>
+      <w:pPr>
+        <w:autoSpaceDE w:val="0"/>
+        <w:autoSpaceDN w:val="0"/>
+        <w:adjustRightInd w:val="0"/>
+        <w:spacing w:after="0" w:line="240" w:lineRule="auto"/>
+        <w:rPr>
+          <w:rFonts w:ascii="Consolas" w:hAnsi="Consolas" w:cs="Consolas"/>
+          <w:color w:val="000000"/>
+          <w:sz w:val="19"/>
+          <w:szCs w:val="19"/>
+        </w:rPr>
+      </w:pPr>
+      <w:r>
+        <w:rPr>
+          <w:rFonts w:ascii="Consolas" w:hAnsi="Consolas" w:cs="Consolas"/>
+          <w:color w:val="000000"/>
+          <w:sz w:val="19"/>
+          <w:szCs w:val="19"/>
+        </w:rPr>
+        <w:t xml:space="preserve">        </w:t>
+      </w:r>
+    </w:p>
+    <w:p>
+      <w:pPr>
+        <w:autoSpaceDE w:val="0"/>
+        <w:autoSpaceDN w:val="0"/>
+        <w:adjustRightInd w:val="0"/>
+        <w:spacing w:after="0" w:line="240" w:lineRule="auto"/>
+        <w:rPr>
+          <w:rFonts w:ascii="Consolas" w:hAnsi="Consolas" w:cs="Consolas"/>
+          <w:color w:val="000000"/>
+          <w:sz w:val="19"/>
+          <w:szCs w:val="19"/>
+        </w:rPr>
+      </w:pPr>
+    </w:p>
+    <w:p>
+      <w:pPr>
+        <w:autoSpaceDE w:val="0"/>
+        <w:autoSpaceDN w:val="0"/>
+        <w:adjustRightInd w:val="0"/>
+        <w:spacing w:after="0" w:line="240" w:lineRule="auto"/>
+        <w:rPr>
+          <w:rFonts w:ascii="Consolas" w:hAnsi="Consolas" w:cs="Consolas"/>
+          <w:color w:val="000000"/>
+          <w:sz w:val="19"/>
+          <w:szCs w:val="19"/>
+        </w:rPr>
+      </w:pPr>
+      <w:r>
+        <w:rPr>
+          <w:rFonts w:ascii="Consolas" w:hAnsi="Consolas" w:cs="Consolas"/>
+          <w:color w:val="000000"/>
+          <w:sz w:val="19"/>
+          <w:szCs w:val="19"/>
+        </w:rPr>
+        <w:t xml:space="preserve">        </w:t>
+      </w:r>
+      <w:r>
+        <w:rPr>
+          <w:rFonts w:ascii="Consolas" w:hAnsi="Consolas" w:cs="Consolas"/>
+          <w:color w:val="0000FF"/>
+          <w:sz w:val="19"/>
+          <w:szCs w:val="19"/>
+        </w:rPr>
+        <w:t>public</w:t>
+      </w:r>
+      <w:r>
+        <w:rPr>
+          <w:rFonts w:ascii="Consolas" w:hAnsi="Consolas" w:cs="Consolas"/>
+          <w:color w:val="000000"/>
+          <w:sz w:val="19"/>
+          <w:szCs w:val="19"/>
+        </w:rPr>
+        <w:t xml:space="preserve"> </w:t>
+      </w:r>
+      <w:proofErr w:type="spellStart"/>
+      <w:r>
+        <w:rPr>
+          <w:rFonts w:ascii="Consolas" w:hAnsi="Consolas" w:cs="Consolas"/>
+          <w:color w:val="000000"/>
+          <w:sz w:val="19"/>
+          <w:szCs w:val="19"/>
+        </w:rPr>
+        <w:t>IEnumerable</w:t>
+      </w:r>
+      <w:proofErr w:type="spellEnd"/>
+      <w:r>
+        <w:rPr>
+          <w:rFonts w:ascii="Consolas" w:hAnsi="Consolas" w:cs="Consolas"/>
+          <w:color w:val="000000"/>
+          <w:sz w:val="19"/>
+          <w:szCs w:val="19"/>
+        </w:rPr>
+        <w:t>&lt;</w:t>
+      </w:r>
+      <w:proofErr w:type="spellStart"/>
+      <w:r>
+        <w:rPr>
+          <w:rFonts w:ascii="Consolas" w:hAnsi="Consolas" w:cs="Consolas"/>
+          <w:color w:val="000000"/>
+          <w:sz w:val="19"/>
+          <w:szCs w:val="19"/>
+        </w:rPr>
+        <w:t>AnimalListItem</w:t>
+      </w:r>
+      <w:proofErr w:type="spellEnd"/>
+      <w:r>
+        <w:rPr>
+          <w:rFonts w:ascii="Consolas" w:hAnsi="Consolas" w:cs="Consolas"/>
+          <w:color w:val="000000"/>
+          <w:sz w:val="19"/>
+          <w:szCs w:val="19"/>
+        </w:rPr>
+        <w:t xml:space="preserve">&gt; </w:t>
+      </w:r>
+      <w:proofErr w:type="spellStart"/>
+      <w:r>
+        <w:rPr>
+          <w:rFonts w:ascii="Consolas" w:hAnsi="Consolas" w:cs="Consolas"/>
+          <w:color w:val="000000"/>
+          <w:sz w:val="19"/>
+          <w:szCs w:val="19"/>
+        </w:rPr>
+        <w:t>GetAllAnimals</w:t>
+      </w:r>
+      <w:proofErr w:type="spellEnd"/>
+      <w:r>
+        <w:rPr>
+          <w:rFonts w:ascii="Consolas" w:hAnsi="Consolas" w:cs="Consolas"/>
+          <w:color w:val="000000"/>
+          <w:sz w:val="19"/>
+          <w:szCs w:val="19"/>
+        </w:rPr>
+        <w:t>()</w:t>
+      </w:r>
+      <w:r>
+        <w:rPr>
+          <w:rFonts w:ascii="Consolas" w:hAnsi="Consolas" w:cs="Consolas"/>
+          <w:color w:val="000000"/>
+          <w:sz w:val="19"/>
+          <w:szCs w:val="19"/>
+        </w:rPr>
+        <w:t>{…}</w:t>
+      </w:r>
+    </w:p>
+    <w:p>
+      <w:pPr>
+        <w:autoSpaceDE w:val="0"/>
+        <w:autoSpaceDN w:val="0"/>
+        <w:adjustRightInd w:val="0"/>
+        <w:spacing w:after="0" w:line="240" w:lineRule="auto"/>
+        <w:rPr>
+          <w:rFonts w:ascii="Consolas" w:hAnsi="Consolas" w:cs="Consolas"/>
+          <w:color w:val="000000"/>
+          <w:sz w:val="19"/>
+          <w:szCs w:val="19"/>
+        </w:rPr>
+      </w:pPr>
+    </w:p>
+    <w:p>
+      <w:pPr>
+        <w:autoSpaceDE w:val="0"/>
+        <w:autoSpaceDN w:val="0"/>
+        <w:adjustRightInd w:val="0"/>
+        <w:spacing w:after="0" w:line="240" w:lineRule="auto"/>
+        <w:rPr>
+          <w:rFonts w:ascii="Consolas" w:hAnsi="Consolas" w:cs="Consolas"/>
+          <w:color w:val="000000"/>
+          <w:sz w:val="19"/>
+          <w:szCs w:val="19"/>
+        </w:rPr>
+      </w:pPr>
+      <w:r>
+        <w:rPr>
+          <w:rFonts w:ascii="Consolas" w:hAnsi="Consolas" w:cs="Consolas"/>
+          <w:color w:val="000000"/>
+          <w:sz w:val="19"/>
+          <w:szCs w:val="19"/>
+        </w:rPr>
+        <w:t xml:space="preserve">        </w:t>
+      </w:r>
+      <w:r>
+        <w:rPr>
+          <w:rFonts w:ascii="Consolas" w:hAnsi="Consolas" w:cs="Consolas"/>
+          <w:color w:val="0000FF"/>
+          <w:sz w:val="19"/>
+          <w:szCs w:val="19"/>
+        </w:rPr>
+        <w:t>public</w:t>
+      </w:r>
+      <w:r>
+        <w:rPr>
+          <w:rFonts w:ascii="Consolas" w:hAnsi="Consolas" w:cs="Consolas"/>
+          <w:color w:val="000000"/>
+          <w:sz w:val="19"/>
+          <w:szCs w:val="19"/>
+        </w:rPr>
+        <w:t xml:space="preserve"> </w:t>
+      </w:r>
+      <w:proofErr w:type="spellStart"/>
+      <w:r>
+        <w:rPr>
+          <w:rFonts w:ascii="Consolas" w:hAnsi="Consolas" w:cs="Consolas"/>
+          <w:color w:val="000000"/>
+          <w:sz w:val="19"/>
+          <w:szCs w:val="19"/>
+        </w:rPr>
+        <w:t>AnimalDetail</w:t>
+      </w:r>
+      <w:proofErr w:type="spellEnd"/>
+      <w:r>
+        <w:rPr>
+          <w:rFonts w:ascii="Consolas" w:hAnsi="Consolas" w:cs="Consolas"/>
+          <w:color w:val="000000"/>
+          <w:sz w:val="19"/>
+          <w:szCs w:val="19"/>
+        </w:rPr>
+        <w:t xml:space="preserve"> </w:t>
+      </w:r>
+      <w:proofErr w:type="spellStart"/>
+      <w:r>
+        <w:rPr>
+          <w:rFonts w:ascii="Consolas" w:hAnsi="Consolas" w:cs="Consolas"/>
+          <w:color w:val="000000"/>
+          <w:sz w:val="19"/>
+          <w:szCs w:val="19"/>
+        </w:rPr>
+        <w:t>GetAnimalById</w:t>
+      </w:r>
+      <w:proofErr w:type="spellEnd"/>
+      <w:r>
+        <w:rPr>
+          <w:rFonts w:ascii="Consolas" w:hAnsi="Consolas" w:cs="Consolas"/>
+          <w:color w:val="000000"/>
+          <w:sz w:val="19"/>
+          <w:szCs w:val="19"/>
+        </w:rPr>
+        <w:t>(</w:t>
+      </w:r>
+      <w:r>
+        <w:rPr>
+          <w:rFonts w:ascii="Consolas" w:hAnsi="Consolas" w:cs="Consolas"/>
+          <w:color w:val="0000FF"/>
+          <w:sz w:val="19"/>
+          <w:szCs w:val="19"/>
+        </w:rPr>
+        <w:t>int</w:t>
+      </w:r>
+      <w:r>
+        <w:rPr>
+          <w:rFonts w:ascii="Consolas" w:hAnsi="Consolas" w:cs="Consolas"/>
+          <w:color w:val="000000"/>
+          <w:sz w:val="19"/>
+          <w:szCs w:val="19"/>
+        </w:rPr>
+        <w:t xml:space="preserve"> id)</w:t>
+      </w:r>
+    </w:p>
+    <w:p>
+      <w:pPr>
+        <w:autoSpaceDE w:val="0"/>
+        <w:autoSpaceDN w:val="0"/>
+        <w:adjustRightInd w:val="0"/>
+        <w:spacing w:after="0" w:line="240" w:lineRule="auto"/>
+        <w:rPr>
+          <w:rFonts w:ascii="Consolas" w:hAnsi="Consolas" w:cs="Consolas"/>
+          <w:color w:val="000000"/>
+          <w:sz w:val="19"/>
+          <w:szCs w:val="19"/>
+        </w:rPr>
+      </w:pPr>
+      <w:r>
+        <w:rPr>
+          <w:rFonts w:ascii="Consolas" w:hAnsi="Consolas" w:cs="Consolas"/>
+          <w:color w:val="000000"/>
+          <w:sz w:val="19"/>
+          <w:szCs w:val="19"/>
+        </w:rPr>
+        <w:t xml:space="preserve">        {</w:t>
+      </w:r>
+    </w:p>
+    <w:p>
+      <w:pPr>
+        <w:autoSpaceDE w:val="0"/>
+        <w:autoSpaceDN w:val="0"/>
+        <w:adjustRightInd w:val="0"/>
+        <w:spacing w:after="0" w:line="240" w:lineRule="auto"/>
+        <w:rPr>
+          <w:rFonts w:ascii="Consolas" w:hAnsi="Consolas" w:cs="Consolas"/>
+          <w:color w:val="000000"/>
+          <w:sz w:val="19"/>
+          <w:szCs w:val="19"/>
+        </w:rPr>
+      </w:pPr>
+      <w:r>
+        <w:rPr>
+          <w:rFonts w:ascii="Consolas" w:hAnsi="Consolas" w:cs="Consolas"/>
+          <w:color w:val="000000"/>
+          <w:sz w:val="19"/>
+          <w:szCs w:val="19"/>
+        </w:rPr>
+        <w:t xml:space="preserve">            </w:t>
+      </w:r>
+      <w:r>
+        <w:rPr>
+          <w:rFonts w:ascii="Consolas" w:hAnsi="Consolas" w:cs="Consolas"/>
+          <w:color w:val="0000FF"/>
+          <w:sz w:val="19"/>
+          <w:szCs w:val="19"/>
+        </w:rPr>
+        <w:t>using</w:t>
+      </w:r>
+      <w:r>
+        <w:rPr>
+          <w:rFonts w:ascii="Consolas" w:hAnsi="Consolas" w:cs="Consolas"/>
+          <w:color w:val="000000"/>
+          <w:sz w:val="19"/>
+          <w:szCs w:val="19"/>
+        </w:rPr>
+        <w:t xml:space="preserve"> (</w:t>
+      </w:r>
+      <w:r>
+        <w:rPr>
+          <w:rFonts w:ascii="Consolas" w:hAnsi="Consolas" w:cs="Consolas"/>
+          <w:color w:val="0000FF"/>
+          <w:sz w:val="19"/>
+          <w:szCs w:val="19"/>
+        </w:rPr>
+        <w:t>var</w:t>
+      </w:r>
+      <w:r>
+        <w:rPr>
+          <w:rFonts w:ascii="Consolas" w:hAnsi="Consolas" w:cs="Consolas"/>
+          <w:color w:val="000000"/>
+          <w:sz w:val="19"/>
+          <w:szCs w:val="19"/>
+        </w:rPr>
+        <w:t xml:space="preserve"> </w:t>
+      </w:r>
+      <w:proofErr w:type="spellStart"/>
+      <w:r>
+        <w:rPr>
+          <w:rFonts w:ascii="Consolas" w:hAnsi="Consolas" w:cs="Consolas"/>
+          <w:color w:val="000000"/>
+          <w:sz w:val="19"/>
+          <w:szCs w:val="19"/>
+        </w:rPr>
+        <w:t>ctx</w:t>
+      </w:r>
+      <w:proofErr w:type="spellEnd"/>
+      <w:r>
+        <w:rPr>
+          <w:rFonts w:ascii="Consolas" w:hAnsi="Consolas" w:cs="Consolas"/>
+          <w:color w:val="000000"/>
+          <w:sz w:val="19"/>
+          <w:szCs w:val="19"/>
+        </w:rPr>
+        <w:t xml:space="preserve"> = </w:t>
+      </w:r>
+      <w:r>
+        <w:rPr>
+          <w:rFonts w:ascii="Consolas" w:hAnsi="Consolas" w:cs="Consolas"/>
+          <w:color w:val="0000FF"/>
+          <w:sz w:val="19"/>
+          <w:szCs w:val="19"/>
+        </w:rPr>
+        <w:t>new</w:t>
+      </w:r>
+      <w:r>
+        <w:rPr>
+          <w:rFonts w:ascii="Consolas" w:hAnsi="Consolas" w:cs="Consolas"/>
+          <w:color w:val="000000"/>
+          <w:sz w:val="19"/>
+          <w:szCs w:val="19"/>
+        </w:rPr>
+        <w:t xml:space="preserve"> </w:t>
+      </w:r>
+      <w:proofErr w:type="spellStart"/>
+      <w:r>
+        <w:rPr>
+          <w:rFonts w:ascii="Consolas" w:hAnsi="Consolas" w:cs="Consolas"/>
+          <w:color w:val="000000"/>
+          <w:sz w:val="19"/>
+          <w:szCs w:val="19"/>
+        </w:rPr>
+        <w:t>ApplicationDbContext</w:t>
+      </w:r>
+      <w:proofErr w:type="spellEnd"/>
+      <w:r>
+        <w:rPr>
+          <w:rFonts w:ascii="Consolas" w:hAnsi="Consolas" w:cs="Consolas"/>
+          <w:color w:val="000000"/>
+          <w:sz w:val="19"/>
+          <w:szCs w:val="19"/>
+        </w:rPr>
+        <w:t>())</w:t>
+      </w:r>
+    </w:p>
+    <w:p>
+      <w:pPr>
+        <w:autoSpaceDE w:val="0"/>
+        <w:autoSpaceDN w:val="0"/>
+        <w:adjustRightInd w:val="0"/>
+        <w:spacing w:after="0" w:line="240" w:lineRule="auto"/>
+        <w:rPr>
+          <w:rFonts w:ascii="Consolas" w:hAnsi="Consolas" w:cs="Consolas"/>
+          <w:color w:val="000000"/>
+          <w:sz w:val="19"/>
+          <w:szCs w:val="19"/>
+        </w:rPr>
+      </w:pPr>
+      <w:r>
+        <w:rPr>
+          <w:rFonts w:ascii="Consolas" w:hAnsi="Consolas" w:cs="Consolas"/>
+          <w:color w:val="000000"/>
+          <w:sz w:val="19"/>
+          <w:szCs w:val="19"/>
+        </w:rPr>
+        <w:t xml:space="preserve">            {</w:t>
+      </w:r>
+    </w:p>
+    <w:p>
+      <w:pPr>
+        <w:autoSpaceDE w:val="0"/>
+        <w:autoSpaceDN w:val="0"/>
+        <w:adjustRightInd w:val="0"/>
+        <w:spacing w:after="0" w:line="240" w:lineRule="auto"/>
+        <w:rPr>
+          <w:rFonts w:ascii="Consolas" w:hAnsi="Consolas" w:cs="Consolas"/>
+          <w:color w:val="000000"/>
+          <w:sz w:val="19"/>
+          <w:szCs w:val="19"/>
+        </w:rPr>
+      </w:pPr>
+      <w:r>
+        <w:rPr>
+          <w:rFonts w:ascii="Consolas" w:hAnsi="Consolas" w:cs="Consolas"/>
+          <w:color w:val="000000"/>
+          <w:sz w:val="19"/>
+          <w:szCs w:val="19"/>
+        </w:rPr>
+        <w:t xml:space="preserve">                </w:t>
+      </w:r>
+      <w:r>
+        <w:rPr>
+          <w:rFonts w:ascii="Consolas" w:hAnsi="Consolas" w:cs="Consolas"/>
+          <w:color w:val="0000FF"/>
+          <w:sz w:val="19"/>
+          <w:szCs w:val="19"/>
+        </w:rPr>
+        <w:t>var</w:t>
+      </w:r>
+      <w:r>
+        <w:rPr>
+          <w:rFonts w:ascii="Consolas" w:hAnsi="Consolas" w:cs="Consolas"/>
+          <w:color w:val="000000"/>
+          <w:sz w:val="19"/>
+          <w:szCs w:val="19"/>
+        </w:rPr>
+        <w:t xml:space="preserve"> entity = </w:t>
+      </w:r>
+      <w:proofErr w:type="spellStart"/>
+      <w:r>
+        <w:rPr>
+          <w:rFonts w:ascii="Consolas" w:hAnsi="Consolas" w:cs="Consolas"/>
+          <w:color w:val="000000"/>
+          <w:sz w:val="19"/>
+          <w:szCs w:val="19"/>
+        </w:rPr>
+        <w:t>ctx.Animals.Single</w:t>
+      </w:r>
+      <w:proofErr w:type="spellEnd"/>
+      <w:r>
+        <w:rPr>
+          <w:rFonts w:ascii="Consolas" w:hAnsi="Consolas" w:cs="Consolas"/>
+          <w:color w:val="000000"/>
+          <w:sz w:val="19"/>
+          <w:szCs w:val="19"/>
+        </w:rPr>
+        <w:t xml:space="preserve">(a =&gt; </w:t>
+      </w:r>
+      <w:proofErr w:type="spellStart"/>
+      <w:r>
+        <w:rPr>
+          <w:rFonts w:ascii="Consolas" w:hAnsi="Consolas" w:cs="Consolas"/>
+          <w:color w:val="000000"/>
+          <w:sz w:val="19"/>
+          <w:szCs w:val="19"/>
+        </w:rPr>
+        <w:t>a.Id</w:t>
+      </w:r>
+      <w:proofErr w:type="spellEnd"/>
+      <w:r>
+        <w:rPr>
+          <w:rFonts w:ascii="Consolas" w:hAnsi="Consolas" w:cs="Consolas"/>
+          <w:color w:val="000000"/>
+          <w:sz w:val="19"/>
+          <w:szCs w:val="19"/>
+        </w:rPr>
+        <w:t xml:space="preserve"> == id);</w:t>
+      </w:r>
+    </w:p>
+    <w:p>
+      <w:pPr>
+        <w:autoSpaceDE w:val="0"/>
+        <w:autoSpaceDN w:val="0"/>
+        <w:adjustRightInd w:val="0"/>
+        <w:spacing w:after="0" w:line="240" w:lineRule="auto"/>
+        <w:rPr>
+          <w:rFonts w:ascii="Consolas" w:hAnsi="Consolas" w:cs="Consolas"/>
+          <w:color w:val="000000"/>
+          <w:sz w:val="19"/>
+          <w:szCs w:val="19"/>
+        </w:rPr>
+      </w:pPr>
+      <w:r>
+        <w:rPr>
+          <w:rFonts w:ascii="Consolas" w:hAnsi="Consolas" w:cs="Consolas"/>
+          <w:color w:val="000000"/>
+          <w:sz w:val="19"/>
+          <w:szCs w:val="19"/>
+        </w:rPr>
+        <w:t xml:space="preserve">                </w:t>
+      </w:r>
+      <w:r>
+        <w:rPr>
+          <w:rFonts w:ascii="Consolas" w:hAnsi="Consolas" w:cs="Consolas"/>
+          <w:color w:val="0000FF"/>
+          <w:sz w:val="19"/>
+          <w:szCs w:val="19"/>
+        </w:rPr>
+        <w:t>return</w:t>
+      </w:r>
+    </w:p>
+    <w:p>
+      <w:pPr>
+        <w:autoSpaceDE w:val="0"/>
+        <w:autoSpaceDN w:val="0"/>
+        <w:adjustRightInd w:val="0"/>
+        <w:spacing w:after="0" w:line="240" w:lineRule="auto"/>
+        <w:rPr>
+          <w:rFonts w:ascii="Consolas" w:hAnsi="Consolas" w:cs="Consolas"/>
+          <w:color w:val="000000"/>
+          <w:sz w:val="19"/>
+          <w:szCs w:val="19"/>
+        </w:rPr>
+      </w:pPr>
+      <w:r>
+        <w:rPr>
+          <w:rFonts w:ascii="Consolas" w:hAnsi="Consolas" w:cs="Consolas"/>
+          <w:color w:val="000000"/>
+          <w:sz w:val="19"/>
+          <w:szCs w:val="19"/>
+        </w:rPr>
+        <w:t xml:space="preserve">                    </w:t>
+      </w:r>
+      <w:r>
+        <w:rPr>
+          <w:rFonts w:ascii="Consolas" w:hAnsi="Consolas" w:cs="Consolas"/>
+          <w:color w:val="0000FF"/>
+          <w:sz w:val="19"/>
+          <w:szCs w:val="19"/>
+        </w:rPr>
+        <w:t>new</w:t>
+      </w:r>
+      <w:r>
+        <w:rPr>
+          <w:rFonts w:ascii="Consolas" w:hAnsi="Consolas" w:cs="Consolas"/>
+          <w:color w:val="000000"/>
+          <w:sz w:val="19"/>
+          <w:szCs w:val="19"/>
+        </w:rPr>
+        <w:t xml:space="preserve"> </w:t>
+      </w:r>
+      <w:proofErr w:type="spellStart"/>
+      <w:r>
+        <w:rPr>
+          <w:rFonts w:ascii="Consolas" w:hAnsi="Consolas" w:cs="Consolas"/>
+          <w:color w:val="000000"/>
+          <w:sz w:val="19"/>
+          <w:szCs w:val="19"/>
+        </w:rPr>
+        <w:t>AnimalDetail</w:t>
+      </w:r>
+      <w:proofErr w:type="spellEnd"/>
+    </w:p>
+    <w:p>
+      <w:pPr>
+        <w:autoSpaceDE w:val="0"/>
+        <w:autoSpaceDN w:val="0"/>
+        <w:adjustRightInd w:val="0"/>
+        <w:spacing w:after="0" w:line="240" w:lineRule="auto"/>
+        <w:rPr>
+          <w:rFonts w:ascii="Consolas" w:hAnsi="Consolas" w:cs="Consolas"/>
+          <w:color w:val="000000"/>
+          <w:sz w:val="19"/>
+          <w:szCs w:val="19"/>
+        </w:rPr>
+      </w:pPr>
+      <w:r>
+        <w:rPr>
+          <w:rFonts w:ascii="Consolas" w:hAnsi="Consolas" w:cs="Consolas"/>
+          <w:color w:val="000000"/>
+          <w:sz w:val="19"/>
+          <w:szCs w:val="19"/>
+        </w:rPr>
+        <w:t xml:space="preserve">                    {</w:t>
+      </w:r>
+    </w:p>
+    <w:p>
+      <w:pPr>
+        <w:autoSpaceDE w:val="0"/>
+        <w:autoSpaceDN w:val="0"/>
+        <w:adjustRightInd w:val="0"/>
+        <w:spacing w:after="0" w:line="240" w:lineRule="auto"/>
+        <w:rPr>
+          <w:rFonts w:ascii="Consolas" w:hAnsi="Consolas" w:cs="Consolas"/>
+          <w:color w:val="000000"/>
+          <w:sz w:val="19"/>
+          <w:szCs w:val="19"/>
+        </w:rPr>
+      </w:pPr>
+      <w:r>
+        <w:rPr>
+          <w:rFonts w:ascii="Consolas" w:hAnsi="Consolas" w:cs="Consolas"/>
+          <w:color w:val="000000"/>
+          <w:sz w:val="19"/>
+          <w:szCs w:val="19"/>
+        </w:rPr>
+        <w:t xml:space="preserve">                        Id = </w:t>
+      </w:r>
+      <w:proofErr w:type="spellStart"/>
+      <w:r>
+        <w:rPr>
+          <w:rFonts w:ascii="Consolas" w:hAnsi="Consolas" w:cs="Consolas"/>
+          <w:color w:val="000000"/>
+          <w:sz w:val="19"/>
+          <w:szCs w:val="19"/>
+        </w:rPr>
+        <w:t>entity.Id</w:t>
+      </w:r>
+      <w:proofErr w:type="spellEnd"/>
+      <w:r>
+        <w:rPr>
+          <w:rFonts w:ascii="Consolas" w:hAnsi="Consolas" w:cs="Consolas"/>
+          <w:color w:val="000000"/>
+          <w:sz w:val="19"/>
+          <w:szCs w:val="19"/>
+        </w:rPr>
+        <w:t>,</w:t>
+      </w:r>
+    </w:p>
+    <w:p>
+      <w:pPr>
+        <w:autoSpaceDE w:val="0"/>
+        <w:autoSpaceDN w:val="0"/>
+        <w:adjustRightInd w:val="0"/>
+        <w:spacing w:after="0" w:line="240" w:lineRule="auto"/>
+        <w:rPr>
+          <w:rFonts w:ascii="Consolas" w:hAnsi="Consolas" w:cs="Consolas"/>
+          <w:color w:val="000000"/>
+          <w:sz w:val="19"/>
+          <w:szCs w:val="19"/>
+        </w:rPr>
+      </w:pPr>
+      <w:r>
+        <w:rPr>
+          <w:rFonts w:ascii="Consolas" w:hAnsi="Consolas" w:cs="Consolas"/>
+          <w:color w:val="000000"/>
+          <w:sz w:val="19"/>
+          <w:szCs w:val="19"/>
+        </w:rPr>
+        <w:t xml:space="preserve">                        Name = </w:t>
+      </w:r>
+      <w:proofErr w:type="spellStart"/>
+      <w:r>
+        <w:rPr>
+          <w:rFonts w:ascii="Consolas" w:hAnsi="Consolas" w:cs="Consolas"/>
+          <w:color w:val="000000"/>
+          <w:sz w:val="19"/>
+          <w:szCs w:val="19"/>
+        </w:rPr>
+        <w:t>entity.Name</w:t>
+      </w:r>
+      <w:proofErr w:type="spellEnd"/>
+    </w:p>
+    <w:p>
+      <w:pPr>
+        <w:autoSpaceDE w:val="0"/>
+        <w:autoSpaceDN w:val="0"/>
+        <w:adjustRightInd w:val="0"/>
+        <w:spacing w:after="0" w:line="240" w:lineRule="auto"/>
+        <w:rPr>
+          <w:rFonts w:ascii="Consolas" w:hAnsi="Consolas" w:cs="Consolas"/>
+          <w:color w:val="000000"/>
+          <w:sz w:val="19"/>
+          <w:szCs w:val="19"/>
+        </w:rPr>
+      </w:pPr>
+      <w:r>
+        <w:rPr>
+          <w:rFonts w:ascii="Consolas" w:hAnsi="Consolas" w:cs="Consolas"/>
+          <w:color w:val="000000"/>
+          <w:sz w:val="19"/>
+          <w:szCs w:val="19"/>
+        </w:rPr>
+        <w:t xml:space="preserve">                    };</w:t>
+      </w:r>
+    </w:p>
+    <w:p>
+      <w:pPr>
+        <w:autoSpaceDE w:val="0"/>
+        <w:autoSpaceDN w:val="0"/>
+        <w:adjustRightInd w:val="0"/>
+        <w:spacing w:after="0" w:line="240" w:lineRule="auto"/>
+        <w:rPr>
+          <w:rFonts w:ascii="Consolas" w:hAnsi="Consolas" w:cs="Consolas"/>
+          <w:color w:val="000000"/>
+          <w:sz w:val="19"/>
+          <w:szCs w:val="19"/>
+        </w:rPr>
+      </w:pPr>
+      <w:r>
+        <w:rPr>
+          <w:rFonts w:ascii="Consolas" w:hAnsi="Consolas" w:cs="Consolas"/>
+          <w:color w:val="000000"/>
+          <w:sz w:val="19"/>
+          <w:szCs w:val="19"/>
+        </w:rPr>
+        <w:t xml:space="preserve">            }</w:t>
+      </w:r>
+    </w:p>
+    <w:p>
+      <w:pPr>
+        <w:autoSpaceDE w:val="0"/>
+        <w:autoSpaceDN w:val="0"/>
+        <w:adjustRightInd w:val="0"/>
+        <w:spacing w:after="0" w:line="240" w:lineRule="auto"/>
+        <w:rPr>
+          <w:rFonts w:ascii="Consolas" w:hAnsi="Consolas" w:cs="Consolas"/>
+          <w:color w:val="000000"/>
+          <w:sz w:val="19"/>
+          <w:szCs w:val="19"/>
+        </w:rPr>
+      </w:pPr>
+      <w:r>
+        <w:rPr>
+          <w:rFonts w:ascii="Consolas" w:hAnsi="Consolas" w:cs="Consolas"/>
+          <w:color w:val="000000"/>
+          <w:sz w:val="19"/>
+          <w:szCs w:val="19"/>
+        </w:rPr>
+        <w:t xml:space="preserve">        }</w:t>
+      </w:r>
+    </w:p>
+    <w:p>
+      <w:pPr>
+        <w:autoSpaceDE w:val="0"/>
+        <w:autoSpaceDN w:val="0"/>
+        <w:adjustRightInd w:val="0"/>
+        <w:spacing w:after="0" w:line="240" w:lineRule="auto"/>
+        <w:rPr>
+          <w:rFonts w:ascii="Consolas" w:hAnsi="Consolas" w:cs="Consolas"/>
+          <w:color w:val="000000"/>
+          <w:sz w:val="19"/>
+          <w:szCs w:val="19"/>
+        </w:rPr>
+      </w:pPr>
+    </w:p>
+    <w:p>
+      <w:pPr>
+        <w:autoSpaceDE w:val="0"/>
+        <w:autoSpaceDN w:val="0"/>
+        <w:adjustRightInd w:val="0"/>
+        <w:spacing w:after="0" w:line="240" w:lineRule="auto"/>
+        <w:rPr>
+          <w:rFonts w:ascii="Consolas" w:hAnsi="Consolas" w:cs="Consolas"/>
+          <w:color w:val="000000"/>
+          <w:sz w:val="19"/>
+          <w:szCs w:val="19"/>
+        </w:rPr>
+      </w:pPr>
+      <w:r>
+        <w:rPr>
+          <w:rFonts w:ascii="Consolas" w:hAnsi="Consolas" w:cs="Consolas"/>
+          <w:color w:val="000000"/>
+          <w:sz w:val="19"/>
+          <w:szCs w:val="19"/>
+        </w:rPr>
+        <w:t xml:space="preserve">        </w:t>
+      </w:r>
+      <w:r>
+        <w:rPr>
+          <w:rFonts w:ascii="Consolas" w:hAnsi="Consolas" w:cs="Consolas"/>
+          <w:color w:val="0000FF"/>
+          <w:sz w:val="19"/>
+          <w:szCs w:val="19"/>
+        </w:rPr>
+        <w:t>public</w:t>
+      </w:r>
+      <w:r>
+        <w:rPr>
+          <w:rFonts w:ascii="Consolas" w:hAnsi="Consolas" w:cs="Consolas"/>
+          <w:color w:val="000000"/>
+          <w:sz w:val="19"/>
+          <w:szCs w:val="19"/>
+        </w:rPr>
+        <w:t xml:space="preserve"> </w:t>
+      </w:r>
+      <w:r>
+        <w:rPr>
+          <w:rFonts w:ascii="Consolas" w:hAnsi="Consolas" w:cs="Consolas"/>
+          <w:color w:val="0000FF"/>
+          <w:sz w:val="19"/>
+          <w:szCs w:val="19"/>
+        </w:rPr>
+        <w:t>bool</w:t>
+      </w:r>
+      <w:r>
+        <w:rPr>
+          <w:rFonts w:ascii="Consolas" w:hAnsi="Consolas" w:cs="Consolas"/>
+          <w:color w:val="000000"/>
+          <w:sz w:val="19"/>
+          <w:szCs w:val="19"/>
+        </w:rPr>
+        <w:t xml:space="preserve"> </w:t>
+      </w:r>
+      <w:proofErr w:type="spellStart"/>
+      <w:r>
+        <w:rPr>
+          <w:rFonts w:ascii="Consolas" w:hAnsi="Consolas" w:cs="Consolas"/>
+          <w:color w:val="000000"/>
+          <w:sz w:val="19"/>
+          <w:szCs w:val="19"/>
+        </w:rPr>
+        <w:t>EditAnimal</w:t>
+      </w:r>
+      <w:proofErr w:type="spellEnd"/>
+      <w:r>
+        <w:rPr>
+          <w:rFonts w:ascii="Consolas" w:hAnsi="Consolas" w:cs="Consolas"/>
+          <w:color w:val="000000"/>
+          <w:sz w:val="19"/>
+          <w:szCs w:val="19"/>
+        </w:rPr>
+        <w:t>(</w:t>
+      </w:r>
+      <w:proofErr w:type="spellStart"/>
+      <w:r>
+        <w:rPr>
+          <w:rFonts w:ascii="Consolas" w:hAnsi="Consolas" w:cs="Consolas"/>
+          <w:color w:val="000000"/>
+          <w:sz w:val="19"/>
+          <w:szCs w:val="19"/>
+        </w:rPr>
+        <w:t>AnimalEdit</w:t>
+      </w:r>
+      <w:proofErr w:type="spellEnd"/>
+      <w:r>
+        <w:rPr>
+          <w:rFonts w:ascii="Consolas" w:hAnsi="Consolas" w:cs="Consolas"/>
+          <w:color w:val="000000"/>
+          <w:sz w:val="19"/>
+          <w:szCs w:val="19"/>
+        </w:rPr>
+        <w:t xml:space="preserve"> model)</w:t>
+      </w:r>
+    </w:p>
+    <w:p>
+      <w:pPr>
+        <w:autoSpaceDE w:val="0"/>
+        <w:autoSpaceDN w:val="0"/>
+        <w:adjustRightInd w:val="0"/>
+        <w:spacing w:after="0" w:line="240" w:lineRule="auto"/>
+        <w:rPr>
+          <w:rFonts w:ascii="Consolas" w:hAnsi="Consolas" w:cs="Consolas"/>
+          <w:color w:val="000000"/>
+          <w:sz w:val="19"/>
+          <w:szCs w:val="19"/>
+        </w:rPr>
+      </w:pPr>
+      <w:r>
+        <w:rPr>
+          <w:rFonts w:ascii="Consolas" w:hAnsi="Consolas" w:cs="Consolas"/>
+          <w:color w:val="000000"/>
+          <w:sz w:val="19"/>
+          <w:szCs w:val="19"/>
+        </w:rPr>
+        <w:t xml:space="preserve">        {</w:t>
+      </w:r>
+    </w:p>
+    <w:p>
+      <w:pPr>
+        <w:autoSpaceDE w:val="0"/>
+        <w:autoSpaceDN w:val="0"/>
+        <w:adjustRightInd w:val="0"/>
+        <w:spacing w:after="0" w:line="240" w:lineRule="auto"/>
+        <w:rPr>
+          <w:rFonts w:ascii="Consolas" w:hAnsi="Consolas" w:cs="Consolas"/>
+          <w:color w:val="000000"/>
+          <w:sz w:val="19"/>
+          <w:szCs w:val="19"/>
+        </w:rPr>
+      </w:pPr>
+      <w:r>
+        <w:rPr>
+          <w:rFonts w:ascii="Consolas" w:hAnsi="Consolas" w:cs="Consolas"/>
+          <w:color w:val="000000"/>
+          <w:sz w:val="19"/>
+          <w:szCs w:val="19"/>
+        </w:rPr>
+        <w:t xml:space="preserve">            </w:t>
+      </w:r>
+      <w:r>
+        <w:rPr>
+          <w:rFonts w:ascii="Consolas" w:hAnsi="Consolas" w:cs="Consolas"/>
+          <w:color w:val="0000FF"/>
+          <w:sz w:val="19"/>
+          <w:szCs w:val="19"/>
+        </w:rPr>
+        <w:t>using</w:t>
+      </w:r>
+      <w:r>
+        <w:rPr>
+          <w:rFonts w:ascii="Consolas" w:hAnsi="Consolas" w:cs="Consolas"/>
+          <w:color w:val="000000"/>
+          <w:sz w:val="19"/>
+          <w:szCs w:val="19"/>
+        </w:rPr>
+        <w:t xml:space="preserve"> (</w:t>
+      </w:r>
+      <w:r>
+        <w:rPr>
+          <w:rFonts w:ascii="Consolas" w:hAnsi="Consolas" w:cs="Consolas"/>
+          <w:color w:val="0000FF"/>
+          <w:sz w:val="19"/>
+          <w:szCs w:val="19"/>
+        </w:rPr>
+        <w:t>var</w:t>
+      </w:r>
+      <w:r>
+        <w:rPr>
+          <w:rFonts w:ascii="Consolas" w:hAnsi="Consolas" w:cs="Consolas"/>
+          <w:color w:val="000000"/>
+          <w:sz w:val="19"/>
+          <w:szCs w:val="19"/>
+        </w:rPr>
+        <w:t xml:space="preserve"> </w:t>
+      </w:r>
+      <w:proofErr w:type="spellStart"/>
+      <w:r>
+        <w:rPr>
+          <w:rFonts w:ascii="Consolas" w:hAnsi="Consolas" w:cs="Consolas"/>
+          <w:color w:val="000000"/>
+          <w:sz w:val="19"/>
+          <w:szCs w:val="19"/>
+        </w:rPr>
+        <w:t>ctx</w:t>
+      </w:r>
+      <w:proofErr w:type="spellEnd"/>
+      <w:r>
+        <w:rPr>
+          <w:rFonts w:ascii="Consolas" w:hAnsi="Consolas" w:cs="Consolas"/>
+          <w:color w:val="000000"/>
+          <w:sz w:val="19"/>
+          <w:szCs w:val="19"/>
+        </w:rPr>
+        <w:t xml:space="preserve"> = </w:t>
+      </w:r>
+      <w:r>
+        <w:rPr>
+          <w:rFonts w:ascii="Consolas" w:hAnsi="Consolas" w:cs="Consolas"/>
+          <w:color w:val="0000FF"/>
+          <w:sz w:val="19"/>
+          <w:szCs w:val="19"/>
+        </w:rPr>
+        <w:t>new</w:t>
+      </w:r>
+      <w:r>
+        <w:rPr>
+          <w:rFonts w:ascii="Consolas" w:hAnsi="Consolas" w:cs="Consolas"/>
+          <w:color w:val="000000"/>
+          <w:sz w:val="19"/>
+          <w:szCs w:val="19"/>
+        </w:rPr>
+        <w:t xml:space="preserve"> </w:t>
+      </w:r>
+      <w:proofErr w:type="spellStart"/>
+      <w:r>
+        <w:rPr>
+          <w:rFonts w:ascii="Consolas" w:hAnsi="Consolas" w:cs="Consolas"/>
+          <w:color w:val="000000"/>
+          <w:sz w:val="19"/>
+          <w:szCs w:val="19"/>
+        </w:rPr>
+        <w:t>ApplicationDbContext</w:t>
+      </w:r>
+      <w:proofErr w:type="spellEnd"/>
+      <w:r>
+        <w:rPr>
+          <w:rFonts w:ascii="Consolas" w:hAnsi="Consolas" w:cs="Consolas"/>
+          <w:color w:val="000000"/>
+          <w:sz w:val="19"/>
+          <w:szCs w:val="19"/>
+        </w:rPr>
+        <w:t>())</w:t>
+      </w:r>
+    </w:p>
+    <w:p>
+      <w:pPr>
+        <w:autoSpaceDE w:val="0"/>
+        <w:autoSpaceDN w:val="0"/>
+        <w:adjustRightInd w:val="0"/>
+        <w:spacing w:after="0" w:line="240" w:lineRule="auto"/>
+        <w:rPr>
+          <w:rFonts w:ascii="Consolas" w:hAnsi="Consolas" w:cs="Consolas"/>
+          <w:color w:val="000000"/>
+          <w:sz w:val="19"/>
+          <w:szCs w:val="19"/>
+        </w:rPr>
+      </w:pPr>
+      <w:r>
+        <w:rPr>
+          <w:rFonts w:ascii="Consolas" w:hAnsi="Consolas" w:cs="Consolas"/>
+          <w:color w:val="000000"/>
+          <w:sz w:val="19"/>
+          <w:szCs w:val="19"/>
+        </w:rPr>
+        <w:t xml:space="preserve">            {</w:t>
+      </w:r>
+    </w:p>
+    <w:p>
+      <w:pPr>
+        <w:autoSpaceDE w:val="0"/>
+        <w:autoSpaceDN w:val="0"/>
+        <w:adjustRightInd w:val="0"/>
+        <w:spacing w:after="0" w:line="240" w:lineRule="auto"/>
+        <w:rPr>
+          <w:rFonts w:ascii="Consolas" w:hAnsi="Consolas" w:cs="Consolas"/>
+          <w:color w:val="000000"/>
+          <w:sz w:val="19"/>
+          <w:szCs w:val="19"/>
+        </w:rPr>
+      </w:pPr>
+      <w:r>
+        <w:rPr>
+          <w:rFonts w:ascii="Consolas" w:hAnsi="Consolas" w:cs="Consolas"/>
+          <w:color w:val="000000"/>
+          <w:sz w:val="19"/>
+          <w:szCs w:val="19"/>
+        </w:rPr>
+        <w:t xml:space="preserve">                </w:t>
+      </w:r>
+      <w:r>
+        <w:rPr>
+          <w:rFonts w:ascii="Consolas" w:hAnsi="Consolas" w:cs="Consolas"/>
+          <w:color w:val="0000FF"/>
+          <w:sz w:val="19"/>
+          <w:szCs w:val="19"/>
+        </w:rPr>
+        <w:t>var</w:t>
+      </w:r>
+      <w:r>
+        <w:rPr>
+          <w:rFonts w:ascii="Consolas" w:hAnsi="Consolas" w:cs="Consolas"/>
+          <w:color w:val="000000"/>
+          <w:sz w:val="19"/>
+          <w:szCs w:val="19"/>
+        </w:rPr>
+        <w:t xml:space="preserve"> entity = </w:t>
+      </w:r>
+      <w:proofErr w:type="spellStart"/>
+      <w:r>
+        <w:rPr>
+          <w:rFonts w:ascii="Consolas" w:hAnsi="Consolas" w:cs="Consolas"/>
+          <w:color w:val="000000"/>
+          <w:sz w:val="19"/>
+          <w:szCs w:val="19"/>
+        </w:rPr>
+        <w:t>ctx.Animals.Single</w:t>
+      </w:r>
+      <w:proofErr w:type="spellEnd"/>
+      <w:r>
+        <w:rPr>
+          <w:rFonts w:ascii="Consolas" w:hAnsi="Consolas" w:cs="Consolas"/>
+          <w:color w:val="000000"/>
+          <w:sz w:val="19"/>
+          <w:szCs w:val="19"/>
+        </w:rPr>
+        <w:t xml:space="preserve">(a =&gt; </w:t>
+      </w:r>
+      <w:proofErr w:type="spellStart"/>
+      <w:r>
+        <w:rPr>
+          <w:rFonts w:ascii="Consolas" w:hAnsi="Consolas" w:cs="Consolas"/>
+          <w:color w:val="000000"/>
+          <w:sz w:val="19"/>
+          <w:szCs w:val="19"/>
+        </w:rPr>
+        <w:t>a.Id</w:t>
+      </w:r>
+      <w:proofErr w:type="spellEnd"/>
+      <w:r>
+        <w:rPr>
+          <w:rFonts w:ascii="Consolas" w:hAnsi="Consolas" w:cs="Consolas"/>
+          <w:color w:val="000000"/>
+          <w:sz w:val="19"/>
+          <w:szCs w:val="19"/>
+        </w:rPr>
+        <w:t xml:space="preserve"> == </w:t>
+      </w:r>
+      <w:proofErr w:type="spellStart"/>
+      <w:r>
+        <w:rPr>
+          <w:rFonts w:ascii="Consolas" w:hAnsi="Consolas" w:cs="Consolas"/>
+          <w:color w:val="000000"/>
+          <w:sz w:val="19"/>
+          <w:szCs w:val="19"/>
+        </w:rPr>
+        <w:t>model.Id</w:t>
+      </w:r>
+      <w:proofErr w:type="spellEnd"/>
+      <w:r>
+        <w:rPr>
+          <w:rFonts w:ascii="Consolas" w:hAnsi="Consolas" w:cs="Consolas"/>
+          <w:color w:val="000000"/>
+          <w:sz w:val="19"/>
+          <w:szCs w:val="19"/>
+        </w:rPr>
+        <w:t>);</w:t>
+      </w:r>
+    </w:p>
+    <w:p>
+      <w:pPr>
+        <w:autoSpaceDE w:val="0"/>
+        <w:autoSpaceDN w:val="0"/>
+        <w:adjustRightInd w:val="0"/>
+        <w:spacing w:after="0" w:line="240" w:lineRule="auto"/>
+        <w:rPr>
+          <w:rFonts w:ascii="Consolas" w:hAnsi="Consolas" w:cs="Consolas"/>
+          <w:color w:val="000000"/>
+          <w:sz w:val="19"/>
+          <w:szCs w:val="19"/>
+        </w:rPr>
+      </w:pPr>
+      <w:r>
+        <w:rPr>
+          <w:rFonts w:ascii="Consolas" w:hAnsi="Consolas" w:cs="Consolas"/>
+          <w:color w:val="000000"/>
+          <w:sz w:val="19"/>
+          <w:szCs w:val="19"/>
+        </w:rPr>
+        <w:t xml:space="preserve">                </w:t>
+      </w:r>
+      <w:proofErr w:type="spellStart"/>
+      <w:r>
+        <w:rPr>
+          <w:rFonts w:ascii="Consolas" w:hAnsi="Consolas" w:cs="Consolas"/>
+          <w:color w:val="000000"/>
+          <w:sz w:val="19"/>
+          <w:szCs w:val="19"/>
+        </w:rPr>
+        <w:t>entity.Name</w:t>
+      </w:r>
+      <w:proofErr w:type="spellEnd"/>
+      <w:r>
+        <w:rPr>
+          <w:rFonts w:ascii="Consolas" w:hAnsi="Consolas" w:cs="Consolas"/>
+          <w:color w:val="000000"/>
+          <w:sz w:val="19"/>
+          <w:szCs w:val="19"/>
+        </w:rPr>
+        <w:t xml:space="preserve"> = </w:t>
+      </w:r>
+      <w:proofErr w:type="spellStart"/>
+      <w:r>
+        <w:rPr>
+          <w:rFonts w:ascii="Consolas" w:hAnsi="Consolas" w:cs="Consolas"/>
+          <w:color w:val="000000"/>
+          <w:sz w:val="19"/>
+          <w:szCs w:val="19"/>
+        </w:rPr>
+        <w:t>model.Name</w:t>
+      </w:r>
+      <w:proofErr w:type="spellEnd"/>
+      <w:r>
+        <w:rPr>
+          <w:rFonts w:ascii="Consolas" w:hAnsi="Consolas" w:cs="Consolas"/>
+          <w:color w:val="000000"/>
+          <w:sz w:val="19"/>
+          <w:szCs w:val="19"/>
+        </w:rPr>
+        <w:t>;</w:t>
+      </w:r>
+    </w:p>
+    <w:p>
+      <w:pPr>
+        <w:autoSpaceDE w:val="0"/>
+        <w:autoSpaceDN w:val="0"/>
+        <w:adjustRightInd w:val="0"/>
+        <w:spacing w:after="0" w:line="240" w:lineRule="auto"/>
+        <w:rPr>
+          <w:rFonts w:ascii="Consolas" w:hAnsi="Consolas" w:cs="Consolas"/>
+          <w:color w:val="000000"/>
+          <w:sz w:val="19"/>
+          <w:szCs w:val="19"/>
+        </w:rPr>
+      </w:pPr>
+      <w:r>
+        <w:rPr>
+          <w:rFonts w:ascii="Consolas" w:hAnsi="Consolas" w:cs="Consolas"/>
+          <w:color w:val="000000"/>
+          <w:sz w:val="19"/>
+          <w:szCs w:val="19"/>
+        </w:rPr>
+        <w:t xml:space="preserve">                </w:t>
+      </w:r>
+      <w:r>
+        <w:rPr>
+          <w:rFonts w:ascii="Consolas" w:hAnsi="Consolas" w:cs="Consolas"/>
+          <w:color w:val="0000FF"/>
+          <w:sz w:val="19"/>
+          <w:szCs w:val="19"/>
+        </w:rPr>
+        <w:t>return</w:t>
+      </w:r>
+      <w:r>
+        <w:rPr>
+          <w:rFonts w:ascii="Consolas" w:hAnsi="Consolas" w:cs="Consolas"/>
+          <w:color w:val="000000"/>
+          <w:sz w:val="19"/>
+          <w:szCs w:val="19"/>
+        </w:rPr>
+        <w:t xml:space="preserve"> </w:t>
+      </w:r>
+      <w:proofErr w:type="spellStart"/>
+      <w:r>
+        <w:rPr>
+          <w:rFonts w:ascii="Consolas" w:hAnsi="Consolas" w:cs="Consolas"/>
+          <w:color w:val="000000"/>
+          <w:sz w:val="19"/>
+          <w:szCs w:val="19"/>
+        </w:rPr>
+        <w:t>ctx.ChangeTracker.HasChanges</w:t>
+      </w:r>
+      <w:proofErr w:type="spellEnd"/>
+      <w:r>
+        <w:rPr>
+          <w:rFonts w:ascii="Consolas" w:hAnsi="Consolas" w:cs="Consolas"/>
+          <w:color w:val="000000"/>
+          <w:sz w:val="19"/>
+          <w:szCs w:val="19"/>
+        </w:rPr>
+        <w:t>();</w:t>
+      </w:r>
+    </w:p>
+    <w:p>
+      <w:pPr>
+        <w:autoSpaceDE w:val="0"/>
+        <w:autoSpaceDN w:val="0"/>
+        <w:adjustRightInd w:val="0"/>
+        <w:spacing w:after="0" w:line="240" w:lineRule="auto"/>
+        <w:rPr>
+          <w:rFonts w:ascii="Consolas" w:hAnsi="Consolas" w:cs="Consolas"/>
+          <w:color w:val="000000"/>
+          <w:sz w:val="19"/>
+          <w:szCs w:val="19"/>
+        </w:rPr>
+      </w:pPr>
+      <w:r>
+        <w:rPr>
+          <w:rFonts w:ascii="Consolas" w:hAnsi="Consolas" w:cs="Consolas"/>
+          <w:color w:val="000000"/>
+          <w:sz w:val="19"/>
+          <w:szCs w:val="19"/>
+        </w:rPr>
+        <w:t xml:space="preserve">            }</w:t>
+      </w:r>
+    </w:p>
+    <w:p>
+      <w:pPr>
+        <w:autoSpaceDE w:val="0"/>
+        <w:autoSpaceDN w:val="0"/>
+        <w:adjustRightInd w:val="0"/>
+        <w:spacing w:after="0" w:line="240" w:lineRule="auto"/>
+        <w:rPr>
+          <w:rFonts w:ascii="Consolas" w:hAnsi="Consolas" w:cs="Consolas"/>
+          <w:color w:val="000000"/>
+          <w:sz w:val="19"/>
+          <w:szCs w:val="19"/>
+        </w:rPr>
+      </w:pPr>
+      <w:r>
+        <w:rPr>
+          <w:rFonts w:ascii="Consolas" w:hAnsi="Consolas" w:cs="Consolas"/>
+          <w:color w:val="000000"/>
+          <w:sz w:val="19"/>
+          <w:szCs w:val="19"/>
+        </w:rPr>
+        <w:t xml:space="preserve">        }</w:t>
+      </w:r>
+    </w:p>
+    <w:p>
+      <w:pPr>
+        <w:autoSpaceDE w:val="0"/>
+        <w:autoSpaceDN w:val="0"/>
+        <w:adjustRightInd w:val="0"/>
+        <w:spacing w:after="0" w:line="240" w:lineRule="auto"/>
+        <w:rPr>
+          <w:rFonts w:ascii="Consolas" w:hAnsi="Consolas" w:cs="Consolas"/>
+          <w:color w:val="000000"/>
+          <w:sz w:val="19"/>
+          <w:szCs w:val="19"/>
+        </w:rPr>
+      </w:pPr>
+      <w:r>
+        <w:rPr>
+          <w:rFonts w:ascii="Consolas" w:hAnsi="Consolas" w:cs="Consolas"/>
+          <w:color w:val="000000"/>
+          <w:sz w:val="19"/>
+          <w:szCs w:val="19"/>
+        </w:rPr>
+        <w:t xml:space="preserve">        </w:t>
+      </w:r>
+      <w:r>
+        <w:rPr>
+          <w:rFonts w:ascii="Consolas" w:hAnsi="Consolas" w:cs="Consolas"/>
+          <w:color w:val="0000FF"/>
+          <w:sz w:val="19"/>
+          <w:szCs w:val="19"/>
+        </w:rPr>
+        <w:t>public</w:t>
+      </w:r>
+      <w:r>
+        <w:rPr>
+          <w:rFonts w:ascii="Consolas" w:hAnsi="Consolas" w:cs="Consolas"/>
+          <w:color w:val="000000"/>
+          <w:sz w:val="19"/>
+          <w:szCs w:val="19"/>
+        </w:rPr>
+        <w:t xml:space="preserve"> </w:t>
+      </w:r>
+      <w:r>
+        <w:rPr>
+          <w:rFonts w:ascii="Consolas" w:hAnsi="Consolas" w:cs="Consolas"/>
+          <w:color w:val="0000FF"/>
+          <w:sz w:val="19"/>
+          <w:szCs w:val="19"/>
+        </w:rPr>
+        <w:t>bool</w:t>
+      </w:r>
+      <w:r>
+        <w:rPr>
+          <w:rFonts w:ascii="Consolas" w:hAnsi="Consolas" w:cs="Consolas"/>
+          <w:color w:val="000000"/>
+          <w:sz w:val="19"/>
+          <w:szCs w:val="19"/>
+        </w:rPr>
+        <w:t xml:space="preserve"> </w:t>
+      </w:r>
+      <w:proofErr w:type="spellStart"/>
+      <w:r>
+        <w:rPr>
+          <w:rFonts w:ascii="Consolas" w:hAnsi="Consolas" w:cs="Consolas"/>
+          <w:color w:val="000000"/>
+          <w:sz w:val="19"/>
+          <w:szCs w:val="19"/>
+        </w:rPr>
+        <w:t>DeleteAnimal</w:t>
+      </w:r>
+      <w:proofErr w:type="spellEnd"/>
+      <w:r>
+        <w:rPr>
+          <w:rFonts w:ascii="Consolas" w:hAnsi="Consolas" w:cs="Consolas"/>
+          <w:color w:val="000000"/>
+          <w:sz w:val="19"/>
+          <w:szCs w:val="19"/>
+        </w:rPr>
+        <w:t>(</w:t>
+      </w:r>
+      <w:r>
+        <w:rPr>
+          <w:rFonts w:ascii="Consolas" w:hAnsi="Consolas" w:cs="Consolas"/>
+          <w:color w:val="0000FF"/>
+          <w:sz w:val="19"/>
+          <w:szCs w:val="19"/>
+        </w:rPr>
+        <w:t>int</w:t>
+      </w:r>
+      <w:r>
+        <w:rPr>
+          <w:rFonts w:ascii="Consolas" w:hAnsi="Consolas" w:cs="Consolas"/>
+          <w:color w:val="000000"/>
+          <w:sz w:val="19"/>
+          <w:szCs w:val="19"/>
+        </w:rPr>
+        <w:t xml:space="preserve"> id)</w:t>
+      </w:r>
+    </w:p>
+    <w:p>
+      <w:pPr>
+        <w:autoSpaceDE w:val="0"/>
+        <w:autoSpaceDN w:val="0"/>
+        <w:adjustRightInd w:val="0"/>
+        <w:spacing w:after="0" w:line="240" w:lineRule="auto"/>
+        <w:rPr>
+          <w:rFonts w:ascii="Consolas" w:hAnsi="Consolas" w:cs="Consolas"/>
+          <w:color w:val="000000"/>
+          <w:sz w:val="19"/>
+          <w:szCs w:val="19"/>
+        </w:rPr>
+      </w:pPr>
+      <w:r>
+        <w:rPr>
+          <w:rFonts w:ascii="Consolas" w:hAnsi="Consolas" w:cs="Consolas"/>
+          <w:color w:val="000000"/>
+          <w:sz w:val="19"/>
+          <w:szCs w:val="19"/>
+        </w:rPr>
+        <w:t xml:space="preserve">        {</w:t>
+      </w:r>
+    </w:p>
+    <w:p>
+      <w:pPr>
+        <w:autoSpaceDE w:val="0"/>
+        <w:autoSpaceDN w:val="0"/>
+        <w:adjustRightInd w:val="0"/>
+        <w:spacing w:after="0" w:line="240" w:lineRule="auto"/>
+        <w:rPr>
+          <w:rFonts w:ascii="Consolas" w:hAnsi="Consolas" w:cs="Consolas"/>
+          <w:color w:val="000000"/>
+          <w:sz w:val="19"/>
+          <w:szCs w:val="19"/>
+        </w:rPr>
+      </w:pPr>
+      <w:r>
+        <w:rPr>
+          <w:rFonts w:ascii="Consolas" w:hAnsi="Consolas" w:cs="Consolas"/>
+          <w:color w:val="000000"/>
+          <w:sz w:val="19"/>
+          <w:szCs w:val="19"/>
+        </w:rPr>
+        <w:t xml:space="preserve">            </w:t>
+      </w:r>
+      <w:r>
+        <w:rPr>
+          <w:rFonts w:ascii="Consolas" w:hAnsi="Consolas" w:cs="Consolas"/>
+          <w:color w:val="0000FF"/>
+          <w:sz w:val="19"/>
+          <w:szCs w:val="19"/>
+        </w:rPr>
+        <w:t>using</w:t>
+      </w:r>
+      <w:r>
+        <w:rPr>
+          <w:rFonts w:ascii="Consolas" w:hAnsi="Consolas" w:cs="Consolas"/>
+          <w:color w:val="000000"/>
+          <w:sz w:val="19"/>
+          <w:szCs w:val="19"/>
+        </w:rPr>
+        <w:t xml:space="preserve"> (</w:t>
+      </w:r>
+      <w:r>
+        <w:rPr>
+          <w:rFonts w:ascii="Consolas" w:hAnsi="Consolas" w:cs="Consolas"/>
+          <w:color w:val="0000FF"/>
+          <w:sz w:val="19"/>
+          <w:szCs w:val="19"/>
+        </w:rPr>
+        <w:t>var</w:t>
+      </w:r>
+      <w:r>
+        <w:rPr>
+          <w:rFonts w:ascii="Consolas" w:hAnsi="Consolas" w:cs="Consolas"/>
+          <w:color w:val="000000"/>
+          <w:sz w:val="19"/>
+          <w:szCs w:val="19"/>
+        </w:rPr>
+        <w:t xml:space="preserve"> </w:t>
+      </w:r>
+      <w:proofErr w:type="spellStart"/>
+      <w:r>
+        <w:rPr>
+          <w:rFonts w:ascii="Consolas" w:hAnsi="Consolas" w:cs="Consolas"/>
+          <w:color w:val="000000"/>
+          <w:sz w:val="19"/>
+          <w:szCs w:val="19"/>
+        </w:rPr>
+        <w:t>ctx</w:t>
+      </w:r>
+      <w:proofErr w:type="spellEnd"/>
+      <w:r>
+        <w:rPr>
+          <w:rFonts w:ascii="Consolas" w:hAnsi="Consolas" w:cs="Consolas"/>
+          <w:color w:val="000000"/>
+          <w:sz w:val="19"/>
+          <w:szCs w:val="19"/>
+        </w:rPr>
+        <w:t xml:space="preserve"> = </w:t>
+      </w:r>
+      <w:r>
+        <w:rPr>
+          <w:rFonts w:ascii="Consolas" w:hAnsi="Consolas" w:cs="Consolas"/>
+          <w:color w:val="0000FF"/>
+          <w:sz w:val="19"/>
+          <w:szCs w:val="19"/>
+        </w:rPr>
+        <w:t>new</w:t>
+      </w:r>
+      <w:r>
+        <w:rPr>
+          <w:rFonts w:ascii="Consolas" w:hAnsi="Consolas" w:cs="Consolas"/>
+          <w:color w:val="000000"/>
+          <w:sz w:val="19"/>
+          <w:szCs w:val="19"/>
+        </w:rPr>
+        <w:t xml:space="preserve"> </w:t>
+      </w:r>
+      <w:proofErr w:type="spellStart"/>
+      <w:r>
+        <w:rPr>
+          <w:rFonts w:ascii="Consolas" w:hAnsi="Consolas" w:cs="Consolas"/>
+          <w:color w:val="000000"/>
+          <w:sz w:val="19"/>
+          <w:szCs w:val="19"/>
+        </w:rPr>
+        <w:t>ApplicationDbContext</w:t>
+      </w:r>
+      <w:proofErr w:type="spellEnd"/>
+      <w:r>
+        <w:rPr>
+          <w:rFonts w:ascii="Consolas" w:hAnsi="Consolas" w:cs="Consolas"/>
+          <w:color w:val="000000"/>
+          <w:sz w:val="19"/>
+          <w:szCs w:val="19"/>
+        </w:rPr>
+        <w:t>())</w:t>
+      </w:r>
+    </w:p>
+    <w:p>
+      <w:pPr>
+        <w:autoSpaceDE w:val="0"/>
+        <w:autoSpaceDN w:val="0"/>
+        <w:adjustRightInd w:val="0"/>
+        <w:spacing w:after="0" w:line="240" w:lineRule="auto"/>
+        <w:rPr>
+          <w:rFonts w:ascii="Consolas" w:hAnsi="Consolas" w:cs="Consolas"/>
+          <w:color w:val="000000"/>
+          <w:sz w:val="19"/>
+          <w:szCs w:val="19"/>
+        </w:rPr>
+      </w:pPr>
+      <w:r>
+        <w:rPr>
+          <w:rFonts w:ascii="Consolas" w:hAnsi="Consolas" w:cs="Consolas"/>
+          <w:color w:val="000000"/>
+          <w:sz w:val="19"/>
+          <w:szCs w:val="19"/>
+        </w:rPr>
+        <w:t xml:space="preserve">            {</w:t>
+      </w:r>
+    </w:p>
+    <w:p>
+      <w:pPr>
+        <w:autoSpaceDE w:val="0"/>
+        <w:autoSpaceDN w:val="0"/>
+        <w:adjustRightInd w:val="0"/>
+        <w:spacing w:after="0" w:line="240" w:lineRule="auto"/>
+        <w:rPr>
+          <w:rFonts w:ascii="Consolas" w:hAnsi="Consolas" w:cs="Consolas"/>
+          <w:color w:val="000000"/>
+          <w:sz w:val="19"/>
+          <w:szCs w:val="19"/>
+        </w:rPr>
+      </w:pPr>
+      <w:r>
+        <w:rPr>
+          <w:rFonts w:ascii="Consolas" w:hAnsi="Consolas" w:cs="Consolas"/>
+          <w:color w:val="000000"/>
+          <w:sz w:val="19"/>
+          <w:szCs w:val="19"/>
+        </w:rPr>
+        <w:t xml:space="preserve">                </w:t>
+      </w:r>
+      <w:r>
+        <w:rPr>
+          <w:rFonts w:ascii="Consolas" w:hAnsi="Consolas" w:cs="Consolas"/>
+          <w:color w:val="0000FF"/>
+          <w:sz w:val="19"/>
+          <w:szCs w:val="19"/>
+        </w:rPr>
+        <w:t>var</w:t>
+      </w:r>
+      <w:r>
+        <w:rPr>
+          <w:rFonts w:ascii="Consolas" w:hAnsi="Consolas" w:cs="Consolas"/>
+          <w:color w:val="000000"/>
+          <w:sz w:val="19"/>
+          <w:szCs w:val="19"/>
+        </w:rPr>
+        <w:t xml:space="preserve"> entity = </w:t>
+      </w:r>
+      <w:proofErr w:type="spellStart"/>
+      <w:r>
+        <w:rPr>
+          <w:rFonts w:ascii="Consolas" w:hAnsi="Consolas" w:cs="Consolas"/>
+          <w:color w:val="000000"/>
+          <w:sz w:val="19"/>
+          <w:szCs w:val="19"/>
+        </w:rPr>
+        <w:t>ctx.Animals.Single</w:t>
+      </w:r>
+      <w:proofErr w:type="spellEnd"/>
+      <w:r>
+        <w:rPr>
+          <w:rFonts w:ascii="Consolas" w:hAnsi="Consolas" w:cs="Consolas"/>
+          <w:color w:val="000000"/>
+          <w:sz w:val="19"/>
+          <w:szCs w:val="19"/>
+        </w:rPr>
+        <w:t xml:space="preserve">(a =&gt; </w:t>
+      </w:r>
+      <w:proofErr w:type="spellStart"/>
+      <w:r>
+        <w:rPr>
+          <w:rFonts w:ascii="Consolas" w:hAnsi="Consolas" w:cs="Consolas"/>
+          <w:color w:val="000000"/>
+          <w:sz w:val="19"/>
+          <w:szCs w:val="19"/>
+        </w:rPr>
+        <w:t>a.Id</w:t>
+      </w:r>
+      <w:proofErr w:type="spellEnd"/>
+      <w:r>
+        <w:rPr>
+          <w:rFonts w:ascii="Consolas" w:hAnsi="Consolas" w:cs="Consolas"/>
+          <w:color w:val="000000"/>
+          <w:sz w:val="19"/>
+          <w:szCs w:val="19"/>
+        </w:rPr>
+        <w:t xml:space="preserve"> == id);</w:t>
+      </w:r>
+    </w:p>
+    <w:p>
+      <w:pPr>
+        <w:autoSpaceDE w:val="0"/>
+        <w:autoSpaceDN w:val="0"/>
+        <w:adjustRightInd w:val="0"/>
+        <w:spacing w:after="0" w:line="240" w:lineRule="auto"/>
+        <w:rPr>
+          <w:rFonts w:ascii="Consolas" w:hAnsi="Consolas" w:cs="Consolas"/>
+          <w:color w:val="000000"/>
+          <w:sz w:val="19"/>
+          <w:szCs w:val="19"/>
+        </w:rPr>
+      </w:pPr>
+      <w:r>
+        <w:rPr>
+          <w:rFonts w:ascii="Consolas" w:hAnsi="Consolas" w:cs="Consolas"/>
+          <w:color w:val="000000"/>
+          <w:sz w:val="19"/>
+          <w:szCs w:val="19"/>
+        </w:rPr>
+        <w:t xml:space="preserve">                </w:t>
+      </w:r>
+      <w:proofErr w:type="spellStart"/>
+      <w:r>
+        <w:rPr>
+          <w:rFonts w:ascii="Consolas" w:hAnsi="Consolas" w:cs="Consolas"/>
+          <w:color w:val="000000"/>
+          <w:sz w:val="19"/>
+          <w:szCs w:val="19"/>
+        </w:rPr>
+        <w:t>ctx.Animals.Remove</w:t>
+      </w:r>
+      <w:proofErr w:type="spellEnd"/>
+      <w:r>
+        <w:rPr>
+          <w:rFonts w:ascii="Consolas" w:hAnsi="Consolas" w:cs="Consolas"/>
+          <w:color w:val="000000"/>
+          <w:sz w:val="19"/>
+          <w:szCs w:val="19"/>
+        </w:rPr>
+        <w:t>(entity);</w:t>
+      </w:r>
+    </w:p>
+    <w:p>
+      <w:pPr>
+        <w:autoSpaceDE w:val="0"/>
+        <w:autoSpaceDN w:val="0"/>
+        <w:adjustRightInd w:val="0"/>
+        <w:spacing w:after="0" w:line="240" w:lineRule="auto"/>
+        <w:rPr>
+          <w:rFonts w:ascii="Consolas" w:hAnsi="Consolas" w:cs="Consolas"/>
+          <w:color w:val="000000"/>
+          <w:sz w:val="19"/>
+          <w:szCs w:val="19"/>
+        </w:rPr>
+      </w:pPr>
+      <w:r>
+        <w:rPr>
+          <w:rFonts w:ascii="Consolas" w:hAnsi="Consolas" w:cs="Consolas"/>
+          <w:color w:val="000000"/>
+          <w:sz w:val="19"/>
+          <w:szCs w:val="19"/>
+        </w:rPr>
+        <w:t xml:space="preserve">                </w:t>
+      </w:r>
+      <w:r>
+        <w:rPr>
+          <w:rFonts w:ascii="Consolas" w:hAnsi="Consolas" w:cs="Consolas"/>
+          <w:color w:val="0000FF"/>
+          <w:sz w:val="19"/>
+          <w:szCs w:val="19"/>
+        </w:rPr>
+        <w:t>return</w:t>
+      </w:r>
+      <w:r>
+        <w:rPr>
+          <w:rFonts w:ascii="Consolas" w:hAnsi="Consolas" w:cs="Consolas"/>
+          <w:color w:val="000000"/>
+          <w:sz w:val="19"/>
+          <w:szCs w:val="19"/>
+        </w:rPr>
+        <w:t xml:space="preserve"> </w:t>
+      </w:r>
+      <w:proofErr w:type="spellStart"/>
+      <w:r>
+        <w:rPr>
+          <w:rFonts w:ascii="Consolas" w:hAnsi="Consolas" w:cs="Consolas"/>
+          <w:color w:val="000000"/>
+          <w:sz w:val="19"/>
+          <w:szCs w:val="19"/>
+        </w:rPr>
+        <w:t>ctx.SaveChanges</w:t>
+      </w:r>
+      <w:proofErr w:type="spellEnd"/>
+      <w:r>
+        <w:rPr>
+          <w:rFonts w:ascii="Consolas" w:hAnsi="Consolas" w:cs="Consolas"/>
+          <w:color w:val="000000"/>
+          <w:sz w:val="19"/>
+          <w:szCs w:val="19"/>
+        </w:rPr>
+        <w:t>() == 1;</w:t>
+      </w:r>
+    </w:p>
+    <w:p>
+      <w:pPr>
+        <w:autoSpaceDE w:val="0"/>
+        <w:autoSpaceDN w:val="0"/>
+        <w:adjustRightInd w:val="0"/>
+        <w:spacing w:after="0" w:line="240" w:lineRule="auto"/>
+        <w:rPr>
+          <w:rFonts w:ascii="Consolas" w:hAnsi="Consolas" w:cs="Consolas"/>
+          <w:color w:val="000000"/>
+          <w:sz w:val="19"/>
+          <w:szCs w:val="19"/>
+        </w:rPr>
+      </w:pPr>
+      <w:r>
+        <w:rPr>
+          <w:rFonts w:ascii="Consolas" w:hAnsi="Consolas" w:cs="Consolas"/>
+          <w:color w:val="000000"/>
+          <w:sz w:val="19"/>
+          <w:szCs w:val="19"/>
+        </w:rPr>
+        <w:t xml:space="preserve">            }</w:t>
+      </w:r>
+    </w:p>
+    <w:p>
+      <w:pPr>
+        <w:autoSpaceDE w:val="0"/>
+        <w:autoSpaceDN w:val="0"/>
+        <w:adjustRightInd w:val="0"/>
+        <w:spacing w:after="0" w:line="240" w:lineRule="auto"/>
+        <w:rPr>
+          <w:rFonts w:ascii="Consolas" w:hAnsi="Consolas" w:cs="Consolas"/>
+          <w:color w:val="000000"/>
+          <w:sz w:val="19"/>
+          <w:szCs w:val="19"/>
+        </w:rPr>
+      </w:pPr>
+      <w:r>
+        <w:rPr>
+          <w:rFonts w:ascii="Consolas" w:hAnsi="Consolas" w:cs="Consolas"/>
+          <w:color w:val="000000"/>
+          <w:sz w:val="19"/>
+          <w:szCs w:val="19"/>
+        </w:rPr>
+        <w:t xml:space="preserve">        }</w:t>
+      </w:r>
+    </w:p>
+    <w:p>
+      <w:pPr>
+        <w:autoSpaceDE w:val="0"/>
+        <w:autoSpaceDN w:val="0"/>
+        <w:adjustRightInd w:val="0"/>
+        <w:spacing w:after="0" w:line="240" w:lineRule="auto"/>
+        <w:rPr>
+          <w:rFonts w:ascii="Consolas" w:hAnsi="Consolas" w:cs="Consolas"/>
+          <w:color w:val="000000"/>
+          <w:sz w:val="19"/>
+          <w:szCs w:val="19"/>
+        </w:rPr>
+      </w:pPr>
+      <w:r>
+        <w:rPr>
+          <w:rFonts w:ascii="Consolas" w:hAnsi="Consolas" w:cs="Consolas"/>
+          <w:color w:val="000000"/>
+          <w:sz w:val="19"/>
+          <w:szCs w:val="19"/>
+        </w:rPr>
+        <w:t xml:space="preserve">    }</w:t>
+      </w:r>
+    </w:p>
+    <w:p>
+      <w:pPr>
+        <w:tabs>
+          <w:tab w:val="left" w:pos="2310"/>
+        </w:tabs>
+      </w:pPr>
+      <w:r>
+        <w:rPr>
+          <w:rFonts w:ascii="Consolas" w:hAnsi="Consolas" w:cs="Consolas"/>
+          <w:color w:val="000000"/>
+          <w:sz w:val="19"/>
+          <w:szCs w:val="19"/>
+        </w:rPr>
+        <w:t>}</w:t>
+      </w:r>
     </w:p>
     <w:sectPr>
       <w:pgSz w:w="12240" w:h="15840"/>

</xml_diff>